<commit_message>
added descriptions next to figures in chapter 6
</commit_message>
<xml_diff>
--- a/books/Black Book/11 Chapter 6.docx
+++ b/books/Black Book/11 Chapter 6.docx
@@ -1,6 +1,6 @@
 
 <file path=word/document.xml><?xml version="1.0" encoding="utf-8"?>
-<w:document xmlns:wpc="http://schemas.microsoft.com/office/word/2010/wordprocessingCanvas" xmlns:cx="http://schemas.microsoft.com/office/drawing/2014/chartex" xmlns:cx1="http://schemas.microsoft.com/office/drawing/2015/9/8/chartex" xmlns:mc="http://schemas.openxmlformats.org/markup-compatibility/2006" xmlns:o="urn:schemas-microsoft-com:office:office" xmlns:r="http://schemas.openxmlformats.org/officeDocument/2006/relationships" xmlns:m="http://schemas.openxmlformats.org/officeDocument/2006/math" xmlns:v="urn:schemas-microsoft-com:vml" xmlns:wp14="http://schemas.microsoft.com/office/word/2010/wordprocessingDrawing" xmlns:wp="http://schemas.openxmlformats.org/drawingml/2006/wordprocessingDrawing" xmlns:w10="urn:schemas-microsoft-com:office:word" xmlns:w="http://schemas.openxmlformats.org/wordprocessingml/2006/main" xmlns:w14="http://schemas.microsoft.com/office/word/2010/wordml" xmlns:w15="http://schemas.microsoft.com/office/word/2012/wordml" xmlns:w16se="http://schemas.microsoft.com/office/word/2015/wordml/symex" xmlns:wpg="http://schemas.microsoft.com/office/word/2010/wordprocessingGroup" xmlns:wpi="http://schemas.microsoft.com/office/word/2010/wordprocessingInk" xmlns:wne="http://schemas.microsoft.com/office/word/2006/wordml" xmlns:wps="http://schemas.microsoft.com/office/word/2010/wordprocessingShape" mc:Ignorable="w14 w15 w16se wp14">
+<w:document xmlns:wpc="http://schemas.microsoft.com/office/word/2010/wordprocessingCanvas" xmlns:mc="http://schemas.openxmlformats.org/markup-compatibility/2006" xmlns:o="urn:schemas-microsoft-com:office:office" xmlns:r="http://schemas.openxmlformats.org/officeDocument/2006/relationships" xmlns:m="http://schemas.openxmlformats.org/officeDocument/2006/math" xmlns:v="urn:schemas-microsoft-com:vml" xmlns:wp14="http://schemas.microsoft.com/office/word/2010/wordprocessingDrawing" xmlns:wp="http://schemas.openxmlformats.org/drawingml/2006/wordprocessingDrawing" xmlns:w10="urn:schemas-microsoft-com:office:word" xmlns:w="http://schemas.openxmlformats.org/wordprocessingml/2006/main" xmlns:w14="http://schemas.microsoft.com/office/word/2010/wordml" xmlns:wpg="http://schemas.microsoft.com/office/word/2010/wordprocessingGroup" xmlns:wpi="http://schemas.microsoft.com/office/word/2010/wordprocessingInk" xmlns:wne="http://schemas.microsoft.com/office/word/2006/wordml" xmlns:wps="http://schemas.microsoft.com/office/word/2010/wordprocessingShape" mc:Ignorable="w14 wp14">
   <w:body>
     <w:p>
       <w:pPr>
@@ -119,25 +119,7 @@
           <w:sz w:val="24"/>
           <w:szCs w:val="24"/>
         </w:rPr>
-        <w:t xml:space="preserve">In this </w:t>
-      </w:r>
-      <w:proofErr w:type="gramStart"/>
-      <w:r>
-        <w:rPr>
-          <w:rFonts w:ascii="Times New Roman" w:hAnsi="Times New Roman" w:cs="Times New Roman"/>
-          <w:sz w:val="24"/>
-          <w:szCs w:val="24"/>
-        </w:rPr>
-        <w:t>chapter</w:t>
-      </w:r>
-      <w:proofErr w:type="gramEnd"/>
-      <w:r>
-        <w:rPr>
-          <w:rFonts w:ascii="Times New Roman" w:hAnsi="Times New Roman" w:cs="Times New Roman"/>
-          <w:sz w:val="24"/>
-          <w:szCs w:val="24"/>
-        </w:rPr>
-        <w:t xml:space="preserve"> the results of the study are presented and discussed with reference to the aim of the study, which was to </w:t>
+        <w:t xml:space="preserve">In this chapter the results of the study are presented and discussed with reference to the aim of the study, which was to </w:t>
       </w:r>
       <w:r>
         <w:rPr>
@@ -185,25 +167,7 @@
           <w:sz w:val="24"/>
           <w:szCs w:val="24"/>
         </w:rPr>
-        <w:t xml:space="preserve">. These aspects </w:t>
-      </w:r>
-      <w:proofErr w:type="gramStart"/>
-      <w:r>
-        <w:rPr>
-          <w:rFonts w:ascii="Times New Roman" w:hAnsi="Times New Roman" w:cs="Times New Roman"/>
-          <w:sz w:val="24"/>
-          <w:szCs w:val="24"/>
-        </w:rPr>
-        <w:t>were described</w:t>
-      </w:r>
-      <w:proofErr w:type="gramEnd"/>
-      <w:r>
-        <w:rPr>
-          <w:rFonts w:ascii="Times New Roman" w:hAnsi="Times New Roman" w:cs="Times New Roman"/>
-          <w:sz w:val="24"/>
-          <w:szCs w:val="24"/>
-        </w:rPr>
-        <w:t xml:space="preserve"> in the previous chapter that presented the methodology used in the study and implementation for the same. </w:t>
+        <w:t xml:space="preserve">. These aspects were described in the previous chapter that presented the methodology used in the study and implementation for the same. </w:t>
       </w:r>
     </w:p>
     <w:p>
@@ -253,25 +217,7 @@
           <w:sz w:val="24"/>
           <w:szCs w:val="24"/>
         </w:rPr>
-        <w:t xml:space="preserve">This UI </w:t>
-      </w:r>
-      <w:proofErr w:type="gramStart"/>
-      <w:r>
-        <w:rPr>
-          <w:rFonts w:ascii="Times New Roman" w:hAnsi="Times New Roman" w:cs="Times New Roman"/>
-          <w:sz w:val="24"/>
-          <w:szCs w:val="24"/>
-        </w:rPr>
-        <w:t>is made</w:t>
-      </w:r>
-      <w:proofErr w:type="gramEnd"/>
-      <w:r>
-        <w:rPr>
-          <w:rFonts w:ascii="Times New Roman" w:hAnsi="Times New Roman" w:cs="Times New Roman"/>
-          <w:sz w:val="24"/>
-          <w:szCs w:val="24"/>
-        </w:rPr>
-        <w:t xml:space="preserve"> in </w:t>
+        <w:t xml:space="preserve">This UI is made in </w:t>
       </w:r>
       <w:proofErr w:type="spellStart"/>
       <w:r>
@@ -339,8 +285,8 @@
             <v:path o:extrusionok="f" gradientshapeok="t" o:connecttype="rect"/>
             <o:lock v:ext="edit" aspectratio="t"/>
           </v:shapetype>
-          <v:shape id="_x0000_i1129" type="#_x0000_t75" style="width:450.75pt;height:187.5pt" o:bordertopcolor="this" o:borderleftcolor="this" o:borderbottomcolor="this" o:borderrightcolor="this">
-            <v:imagedata r:id="rId6" o:title="registration" cropbottom="17082f"/>
+          <v:shape id="_x0000_i1025" type="#_x0000_t75" style="width:451pt;height:187.5pt" o:bordertopcolor="this" o:borderleftcolor="this" o:borderbottomcolor="this" o:borderrightcolor="this">
+            <v:imagedata r:id="rId7" o:title="registration" cropbottom="17082f"/>
             <w10:bordertop type="single" width="4"/>
             <w10:borderleft type="single" width="4"/>
             <w10:borderbottom type="single" width="4"/>
@@ -358,10 +304,8 @@
           <w:b w:val="0"/>
           <w:color w:val="auto"/>
           <w:sz w:val="24"/>
-          <w:szCs w:val="24"/>
-        </w:rPr>
-      </w:pPr>
-      <w:bookmarkStart w:id="0" w:name="_GoBack"/>
+        </w:rPr>
+      </w:pPr>
       <w:r>
         <w:rPr>
           <w:rFonts w:ascii="Times New Roman" w:hAnsi="Times New Roman" w:cs="Times New Roman"/>
@@ -372,9 +316,26 @@
         </w:rPr>
         <w:t>Figure 6.1</w:t>
       </w:r>
-    </w:p>
-    <w:bookmarkEnd w:id="0"/>
-    <w:p/>
+      <w:r>
+        <w:rPr>
+          <w:rFonts w:ascii="Times New Roman" w:hAnsi="Times New Roman" w:cs="Times New Roman"/>
+          <w:b w:val="0"/>
+          <w:color w:val="auto"/>
+          <w:sz w:val="24"/>
+          <w:szCs w:val="24"/>
+        </w:rPr>
+        <w:t xml:space="preserve"> </w:t>
+      </w:r>
+      <w:r>
+        <w:rPr>
+          <w:rFonts w:ascii="Times New Roman" w:hAnsi="Times New Roman" w:cs="Times New Roman"/>
+          <w:b w:val="0"/>
+          <w:color w:val="auto"/>
+          <w:sz w:val="24"/>
+        </w:rPr>
+        <w:t>Registration Screen</w:t>
+      </w:r>
+    </w:p>
     <w:p>
       <w:pPr>
         <w:spacing w:line="360" w:lineRule="auto"/>
@@ -391,62 +352,25 @@
           <w:sz w:val="24"/>
           <w:szCs w:val="24"/>
         </w:rPr>
-        <w:t xml:space="preserve">Registration will be done on the above screen, the user is supposed to enter his username, email and password combination. After verification checks such as unique username and similar </w:t>
-      </w:r>
-      <w:proofErr w:type="gramStart"/>
-      <w:r>
-        <w:rPr>
-          <w:rFonts w:ascii="Times New Roman" w:hAnsi="Times New Roman" w:cs="Times New Roman"/>
-          <w:sz w:val="24"/>
-          <w:szCs w:val="24"/>
-        </w:rPr>
-        <w:t>passwords</w:t>
-      </w:r>
-      <w:proofErr w:type="gramEnd"/>
-      <w:r>
-        <w:rPr>
-          <w:rFonts w:ascii="Times New Roman" w:hAnsi="Times New Roman" w:cs="Times New Roman"/>
-          <w:sz w:val="24"/>
-          <w:szCs w:val="24"/>
-        </w:rPr>
-        <w:t xml:space="preserve"> the registration will be successful if all checks are passed.</w:t>
-      </w:r>
-    </w:p>
-    <w:p>
-      <w:pPr>
-        <w:spacing w:line="360" w:lineRule="auto"/>
-        <w:jc w:val="both"/>
-        <w:rPr>
-          <w:rFonts w:ascii="Times New Roman" w:hAnsi="Times New Roman" w:cs="Times New Roman"/>
-          <w:sz w:val="24"/>
-          <w:szCs w:val="24"/>
-        </w:rPr>
-      </w:pPr>
-      <w:r>
-        <w:rPr>
-          <w:rFonts w:ascii="Times New Roman" w:hAnsi="Times New Roman" w:cs="Times New Roman"/>
-          <w:sz w:val="24"/>
-          <w:szCs w:val="24"/>
-        </w:rPr>
-        <w:t xml:space="preserve">Upon successful registration, the user </w:t>
-      </w:r>
-      <w:proofErr w:type="gramStart"/>
-      <w:r>
-        <w:rPr>
-          <w:rFonts w:ascii="Times New Roman" w:hAnsi="Times New Roman" w:cs="Times New Roman"/>
-          <w:sz w:val="24"/>
-          <w:szCs w:val="24"/>
-        </w:rPr>
-        <w:t>will be redirected</w:t>
-      </w:r>
-      <w:proofErr w:type="gramEnd"/>
-      <w:r>
-        <w:rPr>
-          <w:rFonts w:ascii="Times New Roman" w:hAnsi="Times New Roman" w:cs="Times New Roman"/>
-          <w:sz w:val="24"/>
-          <w:szCs w:val="24"/>
-        </w:rPr>
-        <w:t xml:space="preserve"> to the login page. </w:t>
+        <w:t xml:space="preserve">Registration will be done on the above screen, the user is supposed to enter his username, email and password combination. After verification checks such as unique username and similar passwords the registration will be successful if all checks are </w:t>
+      </w:r>
+      <w:proofErr w:type="spellStart"/>
+      <w:r>
+        <w:rPr>
+          <w:rFonts w:ascii="Times New Roman" w:hAnsi="Times New Roman" w:cs="Times New Roman"/>
+          <w:sz w:val="24"/>
+          <w:szCs w:val="24"/>
+        </w:rPr>
+        <w:t>passed.Upon</w:t>
+      </w:r>
+      <w:proofErr w:type="spellEnd"/>
+      <w:r>
+        <w:rPr>
+          <w:rFonts w:ascii="Times New Roman" w:hAnsi="Times New Roman" w:cs="Times New Roman"/>
+          <w:sz w:val="24"/>
+          <w:szCs w:val="24"/>
+        </w:rPr>
+        <w:t xml:space="preserve"> successful registration, the user will be redirected to the login page. </w:t>
       </w:r>
     </w:p>
     <w:p>
@@ -456,8 +380,8 @@
       </w:pPr>
       <w:r>
         <w:pict>
-          <v:shape id="_x0000_i1130" type="#_x0000_t75" style="width:450.75pt;height:168.75pt" o:bordertopcolor="this" o:borderleftcolor="this" o:borderbottomcolor="this" o:borderrightcolor="this">
-            <v:imagedata r:id="rId7" o:title="login" cropbottom="21957f"/>
+          <v:shape id="_x0000_i1026" type="#_x0000_t75" style="width:451pt;height:169pt" o:bordertopcolor="this" o:borderleftcolor="this" o:borderbottomcolor="this" o:borderrightcolor="this">
+            <v:imagedata r:id="rId8" o:title="login" cropbottom="21957f"/>
             <w10:bordertop type="single" width="4"/>
             <w10:borderleft type="single" width="4"/>
             <w10:borderbottom type="single" width="4"/>
@@ -475,16 +399,16 @@
           <w:b w:val="0"/>
           <w:color w:val="auto"/>
           <w:sz w:val="24"/>
-          <w:szCs w:val="24"/>
-        </w:rPr>
-      </w:pPr>
-      <w:r>
-        <w:rPr>
-          <w:rFonts w:ascii="Times New Roman" w:hAnsi="Times New Roman" w:cs="Times New Roman"/>
-          <w:b w:val="0"/>
-          <w:color w:val="auto"/>
-          <w:sz w:val="24"/>
-          <w:szCs w:val="24"/>
+          <w:szCs w:val="22"/>
+        </w:rPr>
+      </w:pPr>
+      <w:r>
+        <w:rPr>
+          <w:rFonts w:ascii="Times New Roman" w:hAnsi="Times New Roman" w:cs="Times New Roman"/>
+          <w:b w:val="0"/>
+          <w:color w:val="auto"/>
+          <w:sz w:val="24"/>
+          <w:szCs w:val="22"/>
         </w:rPr>
         <w:t xml:space="preserve">Figure </w:t>
       </w:r>
@@ -494,10 +418,20 @@
           <w:b w:val="0"/>
           <w:color w:val="auto"/>
           <w:sz w:val="24"/>
-          <w:szCs w:val="24"/>
+          <w:szCs w:val="22"/>
         </w:rPr>
         <w:t>6.2</w:t>
       </w:r>
+      <w:r>
+        <w:rPr>
+          <w:rFonts w:ascii="Times New Roman" w:hAnsi="Times New Roman" w:cs="Times New Roman"/>
+          <w:b w:val="0"/>
+          <w:color w:val="auto"/>
+          <w:sz w:val="24"/>
+          <w:szCs w:val="22"/>
+        </w:rPr>
+        <w:t xml:space="preserve"> Login Screen</w:t>
+      </w:r>
     </w:p>
     <w:p>
       <w:pPr>
@@ -516,25 +450,7 @@
           <w:szCs w:val="24"/>
         </w:rPr>
         <w:lastRenderedPageBreak/>
-        <w:t xml:space="preserve">The user has to enter his correct combination of username and </w:t>
-      </w:r>
-      <w:proofErr w:type="gramStart"/>
-      <w:r>
-        <w:rPr>
-          <w:rFonts w:ascii="Times New Roman" w:hAnsi="Times New Roman" w:cs="Times New Roman"/>
-          <w:sz w:val="24"/>
-          <w:szCs w:val="24"/>
-        </w:rPr>
-        <w:t>password which</w:t>
-      </w:r>
-      <w:proofErr w:type="gramEnd"/>
-      <w:r>
-        <w:rPr>
-          <w:rFonts w:ascii="Times New Roman" w:hAnsi="Times New Roman" w:cs="Times New Roman"/>
-          <w:sz w:val="24"/>
-          <w:szCs w:val="24"/>
-        </w:rPr>
-        <w:t xml:space="preserve"> he entered during the time of registration.</w:t>
+        <w:t>The user has to enter his correct combination of username and password which he entered during the time of registration.</w:t>
       </w:r>
       <w:r>
         <w:rPr>
@@ -578,7 +494,7 @@
         </w:rPr>
         <w:pict>
           <v:shape id="_x0000_s1033" type="#_x0000_t75" style="position:absolute;margin-left:78.7pt;margin-top:0;width:292.2pt;height:180.85pt;z-index:251659264;mso-position-horizontal:absolute;mso-position-horizontal-relative:text;mso-position-vertical-relative:text" o:bordertopcolor="this" o:borderleftcolor="this" o:borderbottomcolor="this" o:borderrightcolor="this" stroked="t" strokeweight=".5pt">
-            <v:imagedata r:id="rId8" o:title="architectureDiag"/>
+            <v:imagedata r:id="rId9" o:title="architectureDiag"/>
             <w10:wrap type="square" side="right"/>
           </v:shape>
         </w:pict>
@@ -594,7 +510,6 @@
         <w:rPr>
           <w:rFonts w:ascii="Times New Roman" w:hAnsi="Times New Roman" w:cs="Times New Roman"/>
           <w:b w:val="0"/>
-          <w:noProof/>
           <w:color w:val="auto"/>
           <w:sz w:val="24"/>
           <w:szCs w:val="24"/>
@@ -620,6 +535,16 @@
         </w:rPr>
         <w:t>6.3</w:t>
       </w:r>
+      <w:r>
+        <w:rPr>
+          <w:rFonts w:ascii="Times New Roman" w:hAnsi="Times New Roman" w:cs="Times New Roman"/>
+          <w:b w:val="0"/>
+          <w:color w:val="auto"/>
+          <w:sz w:val="24"/>
+          <w:szCs w:val="24"/>
+        </w:rPr>
+        <w:t xml:space="preserve"> Working Architecture</w:t>
+      </w:r>
     </w:p>
     <w:p>
       <w:pPr>
@@ -684,43 +609,7 @@
           <w:sz w:val="24"/>
           <w:szCs w:val="24"/>
         </w:rPr>
-        <w:t xml:space="preserve">Our Main Web-App will be responsible for User Registration. Here 60 user photos will be taken and stored into the User Image Database. The Django Server </w:t>
-      </w:r>
-      <w:proofErr w:type="gramStart"/>
-      <w:r>
-        <w:rPr>
-          <w:rFonts w:ascii="Times New Roman" w:hAnsi="Times New Roman" w:cs="Times New Roman"/>
-          <w:sz w:val="24"/>
-          <w:szCs w:val="24"/>
-        </w:rPr>
-        <w:t>will be used</w:t>
-      </w:r>
-      <w:proofErr w:type="gramEnd"/>
-      <w:r>
-        <w:rPr>
-          <w:rFonts w:ascii="Times New Roman" w:hAnsi="Times New Roman" w:cs="Times New Roman"/>
-          <w:sz w:val="24"/>
-          <w:szCs w:val="24"/>
-        </w:rPr>
-        <w:t xml:space="preserve"> for account handling, such as user registration, user login, password updating, data updating, etc. The entire project </w:t>
-      </w:r>
-      <w:proofErr w:type="gramStart"/>
-      <w:r>
-        <w:rPr>
-          <w:rFonts w:ascii="Times New Roman" w:hAnsi="Times New Roman" w:cs="Times New Roman"/>
-          <w:sz w:val="24"/>
-          <w:szCs w:val="24"/>
-        </w:rPr>
-        <w:t>is based</w:t>
-      </w:r>
-      <w:proofErr w:type="gramEnd"/>
-      <w:r>
-        <w:rPr>
-          <w:rFonts w:ascii="Times New Roman" w:hAnsi="Times New Roman" w:cs="Times New Roman"/>
-          <w:sz w:val="24"/>
-          <w:szCs w:val="24"/>
-        </w:rPr>
-        <w:t xml:space="preserve"> on </w:t>
+        <w:t xml:space="preserve">Our Main Web-App will be responsible for User Registration. Here 60 user photos will be taken and stored into the User Image Database. The Django Server will be used for account handling, such as user registration, user login, password updating, data updating, etc. The entire project is based on </w:t>
       </w:r>
       <w:proofErr w:type="spellStart"/>
       <w:r>
@@ -866,8 +755,8 @@
           <w:shd w:val="clear" w:color="auto" w:fill="FFFFFF"/>
         </w:rPr>
         <w:pict>
-          <v:shape id="_x0000_i1145" type="#_x0000_t75" style="width:455.25pt;height:128.25pt" o:bordertopcolor="this" o:borderleftcolor="this" o:borderbottomcolor="this" o:borderrightcolor="this">
-            <v:imagedata r:id="rId9" o:title="django1" cropbottom="32365f" cropleft="-668f"/>
+          <v:shape id="_x0000_i1027" type="#_x0000_t75" style="width:455.5pt;height:128.5pt" o:bordertopcolor="this" o:borderleftcolor="this" o:borderbottomcolor="this" o:borderrightcolor="this">
+            <v:imagedata r:id="rId10" o:title="django1" cropbottom="32365f" cropleft="-668f"/>
             <w10:bordertop type="single" width="4"/>
             <w10:borderleft type="single" width="4"/>
             <w10:borderbottom type="single" width="4"/>
@@ -909,6 +798,38 @@
         </w:rPr>
         <w:t>6.4</w:t>
       </w:r>
+      <w:r>
+        <w:rPr>
+          <w:rFonts w:ascii="Times New Roman" w:hAnsi="Times New Roman" w:cs="Times New Roman"/>
+          <w:b w:val="0"/>
+          <w:color w:val="auto"/>
+          <w:sz w:val="24"/>
+          <w:szCs w:val="24"/>
+        </w:rPr>
+        <w:t xml:space="preserve"> </w:t>
+      </w:r>
+      <w:proofErr w:type="spellStart"/>
+      <w:r>
+        <w:rPr>
+          <w:rFonts w:ascii="Times New Roman" w:hAnsi="Times New Roman" w:cs="Times New Roman"/>
+          <w:b w:val="0"/>
+          <w:color w:val="auto"/>
+          <w:sz w:val="24"/>
+          <w:szCs w:val="24"/>
+        </w:rPr>
+        <w:t>Django</w:t>
+      </w:r>
+      <w:proofErr w:type="spellEnd"/>
+      <w:r>
+        <w:rPr>
+          <w:rFonts w:ascii="Times New Roman" w:hAnsi="Times New Roman" w:cs="Times New Roman"/>
+          <w:b w:val="0"/>
+          <w:color w:val="auto"/>
+          <w:sz w:val="24"/>
+          <w:szCs w:val="24"/>
+        </w:rPr>
+        <w:t xml:space="preserve"> Administration Login</w:t>
+      </w:r>
     </w:p>
     <w:p>
       <w:pPr>
@@ -934,8 +855,8 @@
       </w:pPr>
       <w:r>
         <w:pict>
-          <v:shape id="_x0000_i1146" type="#_x0000_t75" style="width:450.75pt;height:123pt" o:bordertopcolor="this" o:borderleftcolor="this" o:borderbottomcolor="this" o:borderrightcolor="this">
-            <v:imagedata r:id="rId10" o:title="django2" cropbottom="33673f"/>
+          <v:shape id="_x0000_i1028" type="#_x0000_t75" style="width:451pt;height:123pt" o:bordertopcolor="this" o:borderleftcolor="this" o:borderbottomcolor="this" o:borderrightcolor="this">
+            <v:imagedata r:id="rId11" o:title="django2" cropbottom="33673f"/>
             <w10:bordertop type="single" width="4"/>
             <w10:borderleft type="single" width="4"/>
             <w10:borderbottom type="single" width="4"/>
@@ -977,6 +898,50 @@
         </w:rPr>
         <w:t>6.5</w:t>
       </w:r>
+      <w:r>
+        <w:rPr>
+          <w:rFonts w:ascii="Times New Roman" w:hAnsi="Times New Roman" w:cs="Times New Roman"/>
+          <w:b w:val="0"/>
+          <w:color w:val="auto"/>
+          <w:sz w:val="24"/>
+          <w:szCs w:val="24"/>
+        </w:rPr>
+        <w:t xml:space="preserve"> </w:t>
+      </w:r>
+      <w:proofErr w:type="spellStart"/>
+      <w:r>
+        <w:rPr>
+          <w:rFonts w:ascii="Times New Roman" w:hAnsi="Times New Roman" w:cs="Times New Roman"/>
+          <w:b w:val="0"/>
+          <w:color w:val="auto"/>
+          <w:sz w:val="24"/>
+          <w:szCs w:val="24"/>
+        </w:rPr>
+        <w:t>Django</w:t>
+      </w:r>
+      <w:proofErr w:type="spellEnd"/>
+      <w:r>
+        <w:rPr>
+          <w:rFonts w:ascii="Times New Roman" w:hAnsi="Times New Roman" w:cs="Times New Roman"/>
+          <w:b w:val="0"/>
+          <w:color w:val="auto"/>
+          <w:sz w:val="24"/>
+          <w:szCs w:val="24"/>
+        </w:rPr>
+        <w:t xml:space="preserve"> Admin </w:t>
+      </w:r>
+      <w:proofErr w:type="gramStart"/>
+      <w:r>
+        <w:rPr>
+          <w:rFonts w:ascii="Times New Roman" w:hAnsi="Times New Roman" w:cs="Times New Roman"/>
+          <w:b w:val="0"/>
+          <w:color w:val="auto"/>
+          <w:sz w:val="24"/>
+          <w:szCs w:val="24"/>
+        </w:rPr>
+        <w:t>Dashboard</w:t>
+      </w:r>
+      <w:proofErr w:type="gramEnd"/>
     </w:p>
     <w:p>
       <w:pPr>
@@ -994,25 +959,7 @@
           <w:sz w:val="24"/>
           <w:szCs w:val="24"/>
         </w:rPr>
-        <w:t xml:space="preserve">With the Admin </w:t>
-      </w:r>
-      <w:proofErr w:type="gramStart"/>
-      <w:r>
-        <w:rPr>
-          <w:rFonts w:ascii="Times New Roman" w:hAnsi="Times New Roman" w:cs="Times New Roman"/>
-          <w:sz w:val="24"/>
-          <w:szCs w:val="24"/>
-        </w:rPr>
-        <w:t>panel</w:t>
-      </w:r>
-      <w:proofErr w:type="gramEnd"/>
-      <w:r>
-        <w:rPr>
-          <w:rFonts w:ascii="Times New Roman" w:hAnsi="Times New Roman" w:cs="Times New Roman"/>
-          <w:sz w:val="24"/>
-          <w:szCs w:val="24"/>
-        </w:rPr>
-        <w:t xml:space="preserve"> the admin has the rights to create, moderate or remove any user.</w:t>
+        <w:t>With the Admin panel the admin has the rights to create, moderate or remove any user.</w:t>
       </w:r>
     </w:p>
     <w:p>
@@ -1064,8 +1011,8 @@
       </w:pPr>
       <w:r>
         <w:pict>
-          <v:shape id="_x0000_i1147" type="#_x0000_t75" style="width:450.75pt;height:156.75pt" o:bordertopcolor="this" o:borderleftcolor="this" o:borderbottomcolor="this" o:borderrightcolor="this">
-            <v:imagedata r:id="rId11" o:title="login1" cropbottom="24945f"/>
+          <v:shape id="_x0000_i1029" type="#_x0000_t75" style="width:451pt;height:157pt" o:bordertopcolor="this" o:borderleftcolor="this" o:borderbottomcolor="this" o:borderrightcolor="this">
+            <v:imagedata r:id="rId12" o:title="login1" cropbottom="24945f"/>
             <w10:bordertop type="single" width="4"/>
             <w10:borderleft type="single" width="4"/>
             <w10:borderbottom type="single" width="4"/>
@@ -1159,6 +1106,17 @@
         </w:rPr>
         <w:t>.6</w:t>
       </w:r>
+      <w:r>
+        <w:rPr>
+          <w:rFonts w:ascii="Times New Roman" w:hAnsi="Times New Roman" w:cs="Times New Roman"/>
+          <w:b w:val="0"/>
+          <w:noProof/>
+          <w:color w:val="auto"/>
+          <w:sz w:val="24"/>
+          <w:szCs w:val="24"/>
+        </w:rPr>
+        <w:t xml:space="preserve"> Logged in User Dashboard</w:t>
+      </w:r>
     </w:p>
     <w:p>
       <w:pPr>
@@ -1177,25 +1135,7 @@
           <w:szCs w:val="24"/>
         </w:rPr>
         <w:lastRenderedPageBreak/>
-        <w:t xml:space="preserve">User will be provided with </w:t>
-      </w:r>
-      <w:proofErr w:type="gramStart"/>
-      <w:r>
-        <w:rPr>
-          <w:rFonts w:ascii="Times New Roman" w:hAnsi="Times New Roman" w:cs="Times New Roman"/>
-          <w:sz w:val="24"/>
-          <w:szCs w:val="24"/>
-        </w:rPr>
-        <w:t>2</w:t>
-      </w:r>
-      <w:proofErr w:type="gramEnd"/>
-      <w:r>
-        <w:rPr>
-          <w:rFonts w:ascii="Times New Roman" w:hAnsi="Times New Roman" w:cs="Times New Roman"/>
-          <w:sz w:val="24"/>
-          <w:szCs w:val="24"/>
-        </w:rPr>
-        <w:t xml:space="preserve"> options, </w:t>
+        <w:t xml:space="preserve">User will be provided with 2 options, </w:t>
       </w:r>
       <w:r>
         <w:rPr>
@@ -1241,8 +1181,8 @@
       </w:pPr>
       <w:r>
         <w:pict>
-          <v:shape id="_x0000_i1134" type="#_x0000_t75" style="width:453pt;height:181.5pt" o:bordertopcolor="this" o:borderleftcolor="this" o:borderbottomcolor="this" o:borderrightcolor="this">
-            <v:imagedata r:id="rId12" o:title="login2" cropbottom="18505f" cropleft="-334f"/>
+          <v:shape id="_x0000_i1030" type="#_x0000_t75" style="width:453pt;height:181.5pt" o:bordertopcolor="this" o:borderleftcolor="this" o:borderbottomcolor="this" o:borderrightcolor="this">
+            <v:imagedata r:id="rId13" o:title="login2" cropbottom="18505f" cropleft="-334f"/>
             <w10:bordertop type="single" width="4"/>
             <w10:borderleft type="single" width="4"/>
             <w10:borderbottom type="single" width="4"/>
@@ -1284,6 +1224,18 @@
         </w:rPr>
         <w:t>6.7</w:t>
       </w:r>
+      <w:r>
+        <w:rPr>
+          <w:rFonts w:ascii="Times New Roman" w:hAnsi="Times New Roman" w:cs="Times New Roman"/>
+          <w:b w:val="0"/>
+          <w:color w:val="auto"/>
+          <w:sz w:val="24"/>
+          <w:szCs w:val="24"/>
+        </w:rPr>
+        <w:t xml:space="preserve"> Frame Capturing</w:t>
+      </w:r>
+      <w:bookmarkStart w:id="0" w:name="_GoBack"/>
+      <w:bookmarkEnd w:id="0"/>
     </w:p>
     <w:p>
       <w:pPr>
@@ -1312,7 +1264,7 @@
 </file>
 
 <file path=word/endnotes.xml><?xml version="1.0" encoding="utf-8"?>
-<w:endnotes xmlns:wpc="http://schemas.microsoft.com/office/word/2010/wordprocessingCanvas" xmlns:cx="http://schemas.microsoft.com/office/drawing/2014/chartex" xmlns:cx1="http://schemas.microsoft.com/office/drawing/2015/9/8/chartex" xmlns:mc="http://schemas.openxmlformats.org/markup-compatibility/2006" xmlns:o="urn:schemas-microsoft-com:office:office" xmlns:r="http://schemas.openxmlformats.org/officeDocument/2006/relationships" xmlns:m="http://schemas.openxmlformats.org/officeDocument/2006/math" xmlns:v="urn:schemas-microsoft-com:vml" xmlns:wp14="http://schemas.microsoft.com/office/word/2010/wordprocessingDrawing" xmlns:wp="http://schemas.openxmlformats.org/drawingml/2006/wordprocessingDrawing" xmlns:w10="urn:schemas-microsoft-com:office:word" xmlns:w="http://schemas.openxmlformats.org/wordprocessingml/2006/main" xmlns:w14="http://schemas.microsoft.com/office/word/2010/wordml" xmlns:w15="http://schemas.microsoft.com/office/word/2012/wordml" xmlns:w16se="http://schemas.microsoft.com/office/word/2015/wordml/symex" xmlns:wpg="http://schemas.microsoft.com/office/word/2010/wordprocessingGroup" xmlns:wpi="http://schemas.microsoft.com/office/word/2010/wordprocessingInk" xmlns:wne="http://schemas.microsoft.com/office/word/2006/wordml" xmlns:wps="http://schemas.microsoft.com/office/word/2010/wordprocessingShape" mc:Ignorable="w14 w15 w16se wp14">
+<w:endnotes xmlns:wpc="http://schemas.microsoft.com/office/word/2010/wordprocessingCanvas" xmlns:mc="http://schemas.openxmlformats.org/markup-compatibility/2006" xmlns:o="urn:schemas-microsoft-com:office:office" xmlns:r="http://schemas.openxmlformats.org/officeDocument/2006/relationships" xmlns:m="http://schemas.openxmlformats.org/officeDocument/2006/math" xmlns:v="urn:schemas-microsoft-com:vml" xmlns:wp14="http://schemas.microsoft.com/office/word/2010/wordprocessingDrawing" xmlns:wp="http://schemas.openxmlformats.org/drawingml/2006/wordprocessingDrawing" xmlns:w10="urn:schemas-microsoft-com:office:word" xmlns:w="http://schemas.openxmlformats.org/wordprocessingml/2006/main" xmlns:w14="http://schemas.microsoft.com/office/word/2010/wordml" xmlns:wpg="http://schemas.microsoft.com/office/word/2010/wordprocessingGroup" xmlns:wpi="http://schemas.microsoft.com/office/word/2010/wordprocessingInk" xmlns:wne="http://schemas.microsoft.com/office/word/2006/wordml" xmlns:wps="http://schemas.microsoft.com/office/word/2010/wordprocessingShape" mc:Ignorable="w14 wp14">
   <w:endnote w:type="separator" w:id="-1">
     <w:p>
       <w:pPr>
@@ -1337,7 +1289,7 @@
 </file>
 
 <file path=word/footnotes.xml><?xml version="1.0" encoding="utf-8"?>
-<w:footnotes xmlns:wpc="http://schemas.microsoft.com/office/word/2010/wordprocessingCanvas" xmlns:cx="http://schemas.microsoft.com/office/drawing/2014/chartex" xmlns:cx1="http://schemas.microsoft.com/office/drawing/2015/9/8/chartex" xmlns:mc="http://schemas.openxmlformats.org/markup-compatibility/2006" xmlns:o="urn:schemas-microsoft-com:office:office" xmlns:r="http://schemas.openxmlformats.org/officeDocument/2006/relationships" xmlns:m="http://schemas.openxmlformats.org/officeDocument/2006/math" xmlns:v="urn:schemas-microsoft-com:vml" xmlns:wp14="http://schemas.microsoft.com/office/word/2010/wordprocessingDrawing" xmlns:wp="http://schemas.openxmlformats.org/drawingml/2006/wordprocessingDrawing" xmlns:w10="urn:schemas-microsoft-com:office:word" xmlns:w="http://schemas.openxmlformats.org/wordprocessingml/2006/main" xmlns:w14="http://schemas.microsoft.com/office/word/2010/wordml" xmlns:w15="http://schemas.microsoft.com/office/word/2012/wordml" xmlns:w16se="http://schemas.microsoft.com/office/word/2015/wordml/symex" xmlns:wpg="http://schemas.microsoft.com/office/word/2010/wordprocessingGroup" xmlns:wpi="http://schemas.microsoft.com/office/word/2010/wordprocessingInk" xmlns:wne="http://schemas.microsoft.com/office/word/2006/wordml" xmlns:wps="http://schemas.microsoft.com/office/word/2010/wordprocessingShape" mc:Ignorable="w14 w15 w16se wp14">
+<w:footnotes xmlns:wpc="http://schemas.microsoft.com/office/word/2010/wordprocessingCanvas" xmlns:mc="http://schemas.openxmlformats.org/markup-compatibility/2006" xmlns:o="urn:schemas-microsoft-com:office:office" xmlns:r="http://schemas.openxmlformats.org/officeDocument/2006/relationships" xmlns:m="http://schemas.openxmlformats.org/officeDocument/2006/math" xmlns:v="urn:schemas-microsoft-com:vml" xmlns:wp14="http://schemas.microsoft.com/office/word/2010/wordprocessingDrawing" xmlns:wp="http://schemas.openxmlformats.org/drawingml/2006/wordprocessingDrawing" xmlns:w10="urn:schemas-microsoft-com:office:word" xmlns:w="http://schemas.openxmlformats.org/wordprocessingml/2006/main" xmlns:w14="http://schemas.microsoft.com/office/word/2010/wordml" xmlns:wpg="http://schemas.microsoft.com/office/word/2010/wordprocessingGroup" xmlns:wpi="http://schemas.microsoft.com/office/word/2010/wordprocessingInk" xmlns:wne="http://schemas.microsoft.com/office/word/2006/wordml" xmlns:wps="http://schemas.microsoft.com/office/word/2010/wordprocessingShape" mc:Ignorable="w14 wp14">
   <w:footnote w:type="separator" w:id="-1">
     <w:p>
       <w:pPr>
@@ -1362,7 +1314,7 @@
 </file>
 
 <file path=word/styles.xml><?xml version="1.0" encoding="utf-8"?>
-<w:styles xmlns:mc="http://schemas.openxmlformats.org/markup-compatibility/2006" xmlns:r="http://schemas.openxmlformats.org/officeDocument/2006/relationships" xmlns:w="http://schemas.openxmlformats.org/wordprocessingml/2006/main" xmlns:w14="http://schemas.microsoft.com/office/word/2010/wordml" xmlns:w15="http://schemas.microsoft.com/office/word/2012/wordml" xmlns:w16se="http://schemas.microsoft.com/office/word/2015/wordml/symex" mc:Ignorable="w14 w15 w16se">
+<w:styles xmlns:mc="http://schemas.openxmlformats.org/markup-compatibility/2006" xmlns:r="http://schemas.openxmlformats.org/officeDocument/2006/relationships" xmlns:w="http://schemas.openxmlformats.org/wordprocessingml/2006/main" xmlns:w14="http://schemas.microsoft.com/office/word/2010/wordml" mc:Ignorable="w14">
   <w:docDefaults>
     <w:rPrDefault>
       <w:rPr>
@@ -1378,378 +1330,397 @@
       </w:pPr>
     </w:pPrDefault>
   </w:docDefaults>
-  <w:latentStyles w:defLockedState="0" w:defUIPriority="99" w:defSemiHidden="0" w:defUnhideWhenUsed="0" w:defQFormat="0" w:count="371">
-    <w:lsdException w:name="Normal" w:uiPriority="0" w:qFormat="1"/>
-    <w:lsdException w:name="heading 1" w:uiPriority="9" w:qFormat="1"/>
-    <w:lsdException w:name="heading 2" w:semiHidden="1" w:uiPriority="9" w:unhideWhenUsed="1" w:qFormat="1"/>
-    <w:lsdException w:name="heading 3" w:semiHidden="1" w:uiPriority="9" w:unhideWhenUsed="1" w:qFormat="1"/>
-    <w:lsdException w:name="heading 4" w:semiHidden="1" w:uiPriority="9" w:unhideWhenUsed="1" w:qFormat="1"/>
-    <w:lsdException w:name="heading 5" w:semiHidden="1" w:uiPriority="9" w:unhideWhenUsed="1" w:qFormat="1"/>
-    <w:lsdException w:name="heading 6" w:semiHidden="1" w:uiPriority="9" w:unhideWhenUsed="1" w:qFormat="1"/>
-    <w:lsdException w:name="heading 7" w:semiHidden="1" w:uiPriority="9" w:unhideWhenUsed="1" w:qFormat="1"/>
-    <w:lsdException w:name="heading 8" w:semiHidden="1" w:uiPriority="9" w:unhideWhenUsed="1" w:qFormat="1"/>
-    <w:lsdException w:name="heading 9" w:semiHidden="1" w:uiPriority="9" w:unhideWhenUsed="1" w:qFormat="1"/>
-    <w:lsdException w:name="index 1" w:semiHidden="1" w:unhideWhenUsed="1"/>
-    <w:lsdException w:name="index 2" w:semiHidden="1" w:unhideWhenUsed="1"/>
-    <w:lsdException w:name="index 3" w:semiHidden="1" w:unhideWhenUsed="1"/>
-    <w:lsdException w:name="index 4" w:semiHidden="1" w:unhideWhenUsed="1"/>
-    <w:lsdException w:name="index 5" w:semiHidden="1" w:unhideWhenUsed="1"/>
-    <w:lsdException w:name="index 6" w:semiHidden="1" w:unhideWhenUsed="1"/>
-    <w:lsdException w:name="index 7" w:semiHidden="1" w:unhideWhenUsed="1"/>
-    <w:lsdException w:name="index 8" w:semiHidden="1" w:unhideWhenUsed="1"/>
-    <w:lsdException w:name="index 9" w:semiHidden="1" w:unhideWhenUsed="1"/>
-    <w:lsdException w:name="toc 1" w:semiHidden="1" w:uiPriority="39" w:unhideWhenUsed="1"/>
-    <w:lsdException w:name="toc 2" w:semiHidden="1" w:uiPriority="39" w:unhideWhenUsed="1"/>
-    <w:lsdException w:name="toc 3" w:semiHidden="1" w:uiPriority="39" w:unhideWhenUsed="1"/>
-    <w:lsdException w:name="toc 4" w:semiHidden="1" w:uiPriority="39" w:unhideWhenUsed="1"/>
-    <w:lsdException w:name="toc 5" w:semiHidden="1" w:uiPriority="39" w:unhideWhenUsed="1"/>
-    <w:lsdException w:name="toc 6" w:semiHidden="1" w:uiPriority="39" w:unhideWhenUsed="1"/>
-    <w:lsdException w:name="toc 7" w:semiHidden="1" w:uiPriority="39" w:unhideWhenUsed="1"/>
-    <w:lsdException w:name="toc 8" w:semiHidden="1" w:uiPriority="39" w:unhideWhenUsed="1"/>
-    <w:lsdException w:name="toc 9" w:semiHidden="1" w:uiPriority="39" w:unhideWhenUsed="1"/>
-    <w:lsdException w:name="Normal Indent" w:semiHidden="1" w:unhideWhenUsed="1"/>
-    <w:lsdException w:name="footnote text" w:semiHidden="1" w:unhideWhenUsed="1"/>
-    <w:lsdException w:name="annotation text" w:semiHidden="1" w:unhideWhenUsed="1"/>
-    <w:lsdException w:name="header" w:semiHidden="1" w:unhideWhenUsed="1"/>
-    <w:lsdException w:name="footer" w:semiHidden="1" w:unhideWhenUsed="1"/>
-    <w:lsdException w:name="index heading" w:semiHidden="1" w:unhideWhenUsed="1"/>
-    <w:lsdException w:name="caption" w:semiHidden="1" w:uiPriority="35" w:unhideWhenUsed="1" w:qFormat="1"/>
-    <w:lsdException w:name="table of figures" w:semiHidden="1" w:unhideWhenUsed="1"/>
-    <w:lsdException w:name="envelope address" w:semiHidden="1" w:unhideWhenUsed="1"/>
-    <w:lsdException w:name="envelope return" w:semiHidden="1" w:unhideWhenUsed="1"/>
-    <w:lsdException w:name="footnote reference" w:semiHidden="1" w:unhideWhenUsed="1"/>
-    <w:lsdException w:name="annotation reference" w:semiHidden="1" w:unhideWhenUsed="1"/>
-    <w:lsdException w:name="line number" w:semiHidden="1" w:unhideWhenUsed="1"/>
-    <w:lsdException w:name="page number" w:semiHidden="1" w:unhideWhenUsed="1"/>
-    <w:lsdException w:name="endnote reference" w:semiHidden="1" w:unhideWhenUsed="1"/>
-    <w:lsdException w:name="endnote text" w:semiHidden="1" w:unhideWhenUsed="1"/>
-    <w:lsdException w:name="table of authorities" w:semiHidden="1" w:unhideWhenUsed="1"/>
-    <w:lsdException w:name="macro" w:semiHidden="1" w:unhideWhenUsed="1"/>
-    <w:lsdException w:name="toa heading" w:semiHidden="1" w:unhideWhenUsed="1"/>
-    <w:lsdException w:name="List" w:semiHidden="1" w:unhideWhenUsed="1"/>
-    <w:lsdException w:name="List Bullet" w:semiHidden="1" w:unhideWhenUsed="1"/>
-    <w:lsdException w:name="List Number" w:semiHidden="1" w:unhideWhenUsed="1"/>
-    <w:lsdException w:name="List 2" w:semiHidden="1" w:unhideWhenUsed="1"/>
-    <w:lsdException w:name="List 3" w:semiHidden="1" w:unhideWhenUsed="1"/>
-    <w:lsdException w:name="List 4" w:semiHidden="1" w:unhideWhenUsed="1"/>
-    <w:lsdException w:name="List 5" w:semiHidden="1" w:unhideWhenUsed="1"/>
-    <w:lsdException w:name="List Bullet 2" w:semiHidden="1" w:unhideWhenUsed="1"/>
-    <w:lsdException w:name="List Bullet 3" w:semiHidden="1" w:unhideWhenUsed="1"/>
-    <w:lsdException w:name="List Bullet 4" w:semiHidden="1" w:unhideWhenUsed="1"/>
-    <w:lsdException w:name="List Bullet 5" w:semiHidden="1" w:unhideWhenUsed="1"/>
-    <w:lsdException w:name="List Number 2" w:semiHidden="1" w:unhideWhenUsed="1"/>
-    <w:lsdException w:name="List Number 3" w:semiHidden="1" w:unhideWhenUsed="1"/>
-    <w:lsdException w:name="List Number 4" w:semiHidden="1" w:unhideWhenUsed="1"/>
-    <w:lsdException w:name="List Number 5" w:semiHidden="1" w:unhideWhenUsed="1"/>
-    <w:lsdException w:name="Title" w:uiPriority="10" w:qFormat="1"/>
-    <w:lsdException w:name="Closing" w:semiHidden="1" w:unhideWhenUsed="1"/>
-    <w:lsdException w:name="Signature" w:semiHidden="1" w:unhideWhenUsed="1"/>
-    <w:lsdException w:name="Default Paragraph Font" w:semiHidden="1" w:uiPriority="1" w:unhideWhenUsed="1"/>
-    <w:lsdException w:name="Body Text" w:semiHidden="1" w:unhideWhenUsed="1"/>
-    <w:lsdException w:name="Body Text Indent" w:semiHidden="1" w:unhideWhenUsed="1"/>
-    <w:lsdException w:name="List Continue" w:semiHidden="1" w:unhideWhenUsed="1"/>
-    <w:lsdException w:name="List Continue 2" w:semiHidden="1" w:unhideWhenUsed="1"/>
-    <w:lsdException w:name="List Continue 3" w:semiHidden="1" w:unhideWhenUsed="1"/>
-    <w:lsdException w:name="List Continue 4" w:semiHidden="1" w:unhideWhenUsed="1"/>
-    <w:lsdException w:name="List Continue 5" w:semiHidden="1" w:unhideWhenUsed="1"/>
-    <w:lsdException w:name="Message Header" w:semiHidden="1" w:unhideWhenUsed="1"/>
-    <w:lsdException w:name="Subtitle" w:uiPriority="11" w:qFormat="1"/>
-    <w:lsdException w:name="Salutation" w:semiHidden="1" w:unhideWhenUsed="1"/>
-    <w:lsdException w:name="Date" w:semiHidden="1" w:unhideWhenUsed="1"/>
-    <w:lsdException w:name="Body Text First Indent" w:semiHidden="1" w:unhideWhenUsed="1"/>
-    <w:lsdException w:name="Body Text First Indent 2" w:semiHidden="1" w:unhideWhenUsed="1"/>
-    <w:lsdException w:name="Note Heading" w:semiHidden="1" w:unhideWhenUsed="1"/>
-    <w:lsdException w:name="Body Text 2" w:semiHidden="1" w:unhideWhenUsed="1"/>
-    <w:lsdException w:name="Body Text 3" w:semiHidden="1" w:unhideWhenUsed="1"/>
-    <w:lsdException w:name="Body Text Indent 2" w:semiHidden="1" w:unhideWhenUsed="1"/>
-    <w:lsdException w:name="Body Text Indent 3" w:semiHidden="1" w:unhideWhenUsed="1"/>
-    <w:lsdException w:name="Block Text" w:semiHidden="1" w:unhideWhenUsed="1"/>
-    <w:lsdException w:name="Hyperlink" w:semiHidden="1" w:unhideWhenUsed="1"/>
-    <w:lsdException w:name="FollowedHyperlink" w:semiHidden="1" w:unhideWhenUsed="1"/>
-    <w:lsdException w:name="Strong" w:uiPriority="22" w:qFormat="1"/>
-    <w:lsdException w:name="Emphasis" w:uiPriority="20" w:qFormat="1"/>
-    <w:lsdException w:name="Document Map" w:semiHidden="1" w:unhideWhenUsed="1"/>
-    <w:lsdException w:name="Plain Text" w:semiHidden="1" w:unhideWhenUsed="1"/>
-    <w:lsdException w:name="E-mail Signature" w:semiHidden="1" w:unhideWhenUsed="1"/>
-    <w:lsdException w:name="HTML Top of Form" w:semiHidden="1" w:unhideWhenUsed="1"/>
-    <w:lsdException w:name="HTML Bottom of Form" w:semiHidden="1" w:unhideWhenUsed="1"/>
-    <w:lsdException w:name="Normal (Web)" w:semiHidden="1" w:unhideWhenUsed="1"/>
-    <w:lsdException w:name="HTML Acronym" w:semiHidden="1" w:unhideWhenUsed="1"/>
-    <w:lsdException w:name="HTML Address" w:semiHidden="1" w:unhideWhenUsed="1"/>
-    <w:lsdException w:name="HTML Cite" w:semiHidden="1" w:unhideWhenUsed="1"/>
-    <w:lsdException w:name="HTML Code" w:semiHidden="1" w:unhideWhenUsed="1"/>
-    <w:lsdException w:name="HTML Definition" w:semiHidden="1" w:unhideWhenUsed="1"/>
-    <w:lsdException w:name="HTML Keyboard" w:semiHidden="1" w:unhideWhenUsed="1"/>
-    <w:lsdException w:name="HTML Preformatted" w:semiHidden="1" w:unhideWhenUsed="1"/>
-    <w:lsdException w:name="HTML Sample" w:semiHidden="1" w:unhideWhenUsed="1"/>
-    <w:lsdException w:name="HTML Typewriter" w:semiHidden="1" w:unhideWhenUsed="1"/>
-    <w:lsdException w:name="HTML Variable" w:semiHidden="1" w:unhideWhenUsed="1"/>
-    <w:lsdException w:name="Normal Table" w:semiHidden="1" w:unhideWhenUsed="1"/>
-    <w:lsdException w:name="annotation subject" w:semiHidden="1" w:unhideWhenUsed="1"/>
-    <w:lsdException w:name="No List" w:semiHidden="1" w:unhideWhenUsed="1"/>
-    <w:lsdException w:name="Outline List 1" w:semiHidden="1" w:unhideWhenUsed="1"/>
-    <w:lsdException w:name="Outline List 2" w:semiHidden="1" w:unhideWhenUsed="1"/>
-    <w:lsdException w:name="Outline List 3" w:semiHidden="1" w:unhideWhenUsed="1"/>
-    <w:lsdException w:name="Table Simple 1" w:semiHidden="1" w:unhideWhenUsed="1"/>
-    <w:lsdException w:name="Table Simple 2" w:semiHidden="1" w:unhideWhenUsed="1"/>
-    <w:lsdException w:name="Table Simple 3" w:semiHidden="1" w:unhideWhenUsed="1"/>
-    <w:lsdException w:name="Table Classic 1" w:semiHidden="1" w:unhideWhenUsed="1"/>
-    <w:lsdException w:name="Table Classic 2" w:semiHidden="1" w:unhideWhenUsed="1"/>
-    <w:lsdException w:name="Table Classic 3" w:semiHidden="1" w:unhideWhenUsed="1"/>
-    <w:lsdException w:name="Table Classic 4" w:semiHidden="1" w:unhideWhenUsed="1"/>
-    <w:lsdException w:name="Table Colorful 1" w:semiHidden="1" w:unhideWhenUsed="1"/>
-    <w:lsdException w:name="Table Colorful 2" w:semiHidden="1" w:unhideWhenUsed="1"/>
-    <w:lsdException w:name="Table Colorful 3" w:semiHidden="1" w:unhideWhenUsed="1"/>
-    <w:lsdException w:name="Table Columns 1" w:semiHidden="1" w:unhideWhenUsed="1"/>
-    <w:lsdException w:name="Table Columns 2" w:semiHidden="1" w:unhideWhenUsed="1"/>
-    <w:lsdException w:name="Table Columns 3" w:semiHidden="1" w:unhideWhenUsed="1"/>
-    <w:lsdException w:name="Table Columns 4" w:semiHidden="1" w:unhideWhenUsed="1"/>
-    <w:lsdException w:name="Table Columns 5" w:semiHidden="1" w:unhideWhenUsed="1"/>
-    <w:lsdException w:name="Table Grid 1" w:semiHidden="1" w:unhideWhenUsed="1"/>
-    <w:lsdException w:name="Table Grid 2" w:semiHidden="1" w:unhideWhenUsed="1"/>
-    <w:lsdException w:name="Table Grid 3" w:semiHidden="1" w:unhideWhenUsed="1"/>
-    <w:lsdException w:name="Table Grid 4" w:semiHidden="1" w:unhideWhenUsed="1"/>
-    <w:lsdException w:name="Table Grid 5" w:semiHidden="1" w:unhideWhenUsed="1"/>
-    <w:lsdException w:name="Table Grid 6" w:semiHidden="1" w:unhideWhenUsed="1"/>
-    <w:lsdException w:name="Table Grid 7" w:semiHidden="1" w:unhideWhenUsed="1"/>
-    <w:lsdException w:name="Table Grid 8" w:semiHidden="1" w:unhideWhenUsed="1"/>
-    <w:lsdException w:name="Table List 1" w:semiHidden="1" w:unhideWhenUsed="1"/>
-    <w:lsdException w:name="Table List 2" w:semiHidden="1" w:unhideWhenUsed="1"/>
-    <w:lsdException w:name="Table List 3" w:semiHidden="1" w:unhideWhenUsed="1"/>
-    <w:lsdException w:name="Table List 4" w:semiHidden="1" w:unhideWhenUsed="1"/>
-    <w:lsdException w:name="Table List 5" w:semiHidden="1" w:unhideWhenUsed="1"/>
-    <w:lsdException w:name="Table List 6" w:semiHidden="1" w:unhideWhenUsed="1"/>
-    <w:lsdException w:name="Table List 7" w:semiHidden="1" w:unhideWhenUsed="1"/>
-    <w:lsdException w:name="Table List 8" w:semiHidden="1" w:unhideWhenUsed="1"/>
-    <w:lsdException w:name="Table 3D effects 1" w:semiHidden="1" w:unhideWhenUsed="1"/>
-    <w:lsdException w:name="Table 3D effects 2" w:semiHidden="1" w:unhideWhenUsed="1"/>
-    <w:lsdException w:name="Table 3D effects 3" w:semiHidden="1" w:unhideWhenUsed="1"/>
-    <w:lsdException w:name="Table Contemporary" w:semiHidden="1" w:unhideWhenUsed="1"/>
-    <w:lsdException w:name="Table Elegant" w:semiHidden="1" w:unhideWhenUsed="1"/>
-    <w:lsdException w:name="Table Professional" w:semiHidden="1" w:unhideWhenUsed="1"/>
-    <w:lsdException w:name="Table Subtle 1" w:semiHidden="1" w:unhideWhenUsed="1"/>
-    <w:lsdException w:name="Table Subtle 2" w:semiHidden="1" w:unhideWhenUsed="1"/>
-    <w:lsdException w:name="Table Web 1" w:semiHidden="1" w:unhideWhenUsed="1"/>
-    <w:lsdException w:name="Table Web 2" w:semiHidden="1" w:unhideWhenUsed="1"/>
-    <w:lsdException w:name="Table Web 3" w:semiHidden="1" w:unhideWhenUsed="1"/>
-    <w:lsdException w:name="Balloon Text" w:semiHidden="1" w:unhideWhenUsed="1"/>
-    <w:lsdException w:name="Table Grid" w:uiPriority="59"/>
-    <w:lsdException w:name="Table Theme" w:semiHidden="1" w:unhideWhenUsed="1"/>
-    <w:lsdException w:name="Placeholder Text" w:semiHidden="1"/>
-    <w:lsdException w:name="No Spacing" w:uiPriority="1" w:qFormat="1"/>
-    <w:lsdException w:name="Light Shading" w:uiPriority="60"/>
-    <w:lsdException w:name="Light List" w:uiPriority="61"/>
-    <w:lsdException w:name="Light Grid" w:uiPriority="62"/>
-    <w:lsdException w:name="Medium Shading 1" w:uiPriority="63"/>
-    <w:lsdException w:name="Medium Shading 2" w:uiPriority="64"/>
-    <w:lsdException w:name="Medium List 1" w:uiPriority="65"/>
-    <w:lsdException w:name="Medium List 2" w:uiPriority="66"/>
-    <w:lsdException w:name="Medium Grid 1" w:uiPriority="67"/>
-    <w:lsdException w:name="Medium Grid 2" w:uiPriority="68"/>
-    <w:lsdException w:name="Medium Grid 3" w:uiPriority="69"/>
-    <w:lsdException w:name="Dark List" w:uiPriority="70"/>
-    <w:lsdException w:name="Colorful Shading" w:uiPriority="71"/>
-    <w:lsdException w:name="Colorful List" w:uiPriority="72"/>
-    <w:lsdException w:name="Colorful Grid" w:uiPriority="73"/>
-    <w:lsdException w:name="Light Shading Accent 1" w:uiPriority="60"/>
-    <w:lsdException w:name="Light List Accent 1" w:uiPriority="61"/>
-    <w:lsdException w:name="Light Grid Accent 1" w:uiPriority="62"/>
-    <w:lsdException w:name="Medium Shading 1 Accent 1" w:uiPriority="63"/>
-    <w:lsdException w:name="Medium Shading 2 Accent 1" w:uiPriority="64"/>
-    <w:lsdException w:name="Medium List 1 Accent 1" w:uiPriority="65"/>
-    <w:lsdException w:name="Revision" w:semiHidden="1"/>
-    <w:lsdException w:name="List Paragraph" w:uiPriority="34" w:qFormat="1"/>
-    <w:lsdException w:name="Quote" w:uiPriority="29" w:qFormat="1"/>
-    <w:lsdException w:name="Intense Quote" w:uiPriority="30" w:qFormat="1"/>
-    <w:lsdException w:name="Medium List 2 Accent 1" w:uiPriority="66"/>
-    <w:lsdException w:name="Medium Grid 1 Accent 1" w:uiPriority="67"/>
-    <w:lsdException w:name="Medium Grid 2 Accent 1" w:uiPriority="68"/>
-    <w:lsdException w:name="Medium Grid 3 Accent 1" w:uiPriority="69"/>
-    <w:lsdException w:name="Dark List Accent 1" w:uiPriority="70"/>
-    <w:lsdException w:name="Colorful Shading Accent 1" w:uiPriority="71"/>
-    <w:lsdException w:name="Colorful List Accent 1" w:uiPriority="72"/>
-    <w:lsdException w:name="Colorful Grid Accent 1" w:uiPriority="73"/>
-    <w:lsdException w:name="Light Shading Accent 2" w:uiPriority="60"/>
-    <w:lsdException w:name="Light List Accent 2" w:uiPriority="61"/>
-    <w:lsdException w:name="Light Grid Accent 2" w:uiPriority="62"/>
-    <w:lsdException w:name="Medium Shading 1 Accent 2" w:uiPriority="63"/>
-    <w:lsdException w:name="Medium Shading 2 Accent 2" w:uiPriority="64"/>
-    <w:lsdException w:name="Medium List 1 Accent 2" w:uiPriority="65"/>
-    <w:lsdException w:name="Medium List 2 Accent 2" w:uiPriority="66"/>
-    <w:lsdException w:name="Medium Grid 1 Accent 2" w:uiPriority="67"/>
-    <w:lsdException w:name="Medium Grid 2 Accent 2" w:uiPriority="68"/>
-    <w:lsdException w:name="Medium Grid 3 Accent 2" w:uiPriority="69"/>
-    <w:lsdException w:name="Dark List Accent 2" w:uiPriority="70"/>
-    <w:lsdException w:name="Colorful Shading Accent 2" w:uiPriority="71"/>
-    <w:lsdException w:name="Colorful List Accent 2" w:uiPriority="72"/>
-    <w:lsdException w:name="Colorful Grid Accent 2" w:uiPriority="73"/>
-    <w:lsdException w:name="Light Shading Accent 3" w:uiPriority="60"/>
-    <w:lsdException w:name="Light List Accent 3" w:uiPriority="61"/>
-    <w:lsdException w:name="Light Grid Accent 3" w:uiPriority="62"/>
-    <w:lsdException w:name="Medium Shading 1 Accent 3" w:uiPriority="63"/>
-    <w:lsdException w:name="Medium Shading 2 Accent 3" w:uiPriority="64"/>
-    <w:lsdException w:name="Medium List 1 Accent 3" w:uiPriority="65"/>
-    <w:lsdException w:name="Medium List 2 Accent 3" w:uiPriority="66"/>
-    <w:lsdException w:name="Medium Grid 1 Accent 3" w:uiPriority="67"/>
-    <w:lsdException w:name="Medium Grid 2 Accent 3" w:uiPriority="68"/>
-    <w:lsdException w:name="Medium Grid 3 Accent 3" w:uiPriority="69"/>
-    <w:lsdException w:name="Dark List Accent 3" w:uiPriority="70"/>
-    <w:lsdException w:name="Colorful Shading Accent 3" w:uiPriority="71"/>
-    <w:lsdException w:name="Colorful List Accent 3" w:uiPriority="72"/>
-    <w:lsdException w:name="Colorful Grid Accent 3" w:uiPriority="73"/>
-    <w:lsdException w:name="Light Shading Accent 4" w:uiPriority="60"/>
-    <w:lsdException w:name="Light List Accent 4" w:uiPriority="61"/>
-    <w:lsdException w:name="Light Grid Accent 4" w:uiPriority="62"/>
-    <w:lsdException w:name="Medium Shading 1 Accent 4" w:uiPriority="63"/>
-    <w:lsdException w:name="Medium Shading 2 Accent 4" w:uiPriority="64"/>
-    <w:lsdException w:name="Medium List 1 Accent 4" w:uiPriority="65"/>
-    <w:lsdException w:name="Medium List 2 Accent 4" w:uiPriority="66"/>
-    <w:lsdException w:name="Medium Grid 1 Accent 4" w:uiPriority="67"/>
-    <w:lsdException w:name="Medium Grid 2 Accent 4" w:uiPriority="68"/>
-    <w:lsdException w:name="Medium Grid 3 Accent 4" w:uiPriority="69"/>
-    <w:lsdException w:name="Dark List Accent 4" w:uiPriority="70"/>
-    <w:lsdException w:name="Colorful Shading Accent 4" w:uiPriority="71"/>
-    <w:lsdException w:name="Colorful List Accent 4" w:uiPriority="72"/>
-    <w:lsdException w:name="Colorful Grid Accent 4" w:uiPriority="73"/>
-    <w:lsdException w:name="Light Shading Accent 5" w:uiPriority="60"/>
-    <w:lsdException w:name="Light List Accent 5" w:uiPriority="61"/>
-    <w:lsdException w:name="Light Grid Accent 5" w:uiPriority="62"/>
-    <w:lsdException w:name="Medium Shading 1 Accent 5" w:uiPriority="63"/>
-    <w:lsdException w:name="Medium Shading 2 Accent 5" w:uiPriority="64"/>
-    <w:lsdException w:name="Medium List 1 Accent 5" w:uiPriority="65"/>
-    <w:lsdException w:name="Medium List 2 Accent 5" w:uiPriority="66"/>
-    <w:lsdException w:name="Medium Grid 1 Accent 5" w:uiPriority="67"/>
-    <w:lsdException w:name="Medium Grid 2 Accent 5" w:uiPriority="68"/>
-    <w:lsdException w:name="Medium Grid 3 Accent 5" w:uiPriority="69"/>
-    <w:lsdException w:name="Dark List Accent 5" w:uiPriority="70"/>
-    <w:lsdException w:name="Colorful Shading Accent 5" w:uiPriority="71"/>
-    <w:lsdException w:name="Colorful List Accent 5" w:uiPriority="72"/>
-    <w:lsdException w:name="Colorful Grid Accent 5" w:uiPriority="73"/>
-    <w:lsdException w:name="Light Shading Accent 6" w:uiPriority="60"/>
-    <w:lsdException w:name="Light List Accent 6" w:uiPriority="61"/>
-    <w:lsdException w:name="Light Grid Accent 6" w:uiPriority="62"/>
-    <w:lsdException w:name="Medium Shading 1 Accent 6" w:uiPriority="63"/>
-    <w:lsdException w:name="Medium Shading 2 Accent 6" w:uiPriority="64"/>
-    <w:lsdException w:name="Medium List 1 Accent 6" w:uiPriority="65"/>
-    <w:lsdException w:name="Medium List 2 Accent 6" w:uiPriority="66"/>
-    <w:lsdException w:name="Medium Grid 1 Accent 6" w:uiPriority="67"/>
-    <w:lsdException w:name="Medium Grid 2 Accent 6" w:uiPriority="68"/>
-    <w:lsdException w:name="Medium Grid 3 Accent 6" w:uiPriority="69"/>
-    <w:lsdException w:name="Dark List Accent 6" w:uiPriority="70"/>
-    <w:lsdException w:name="Colorful Shading Accent 6" w:uiPriority="71"/>
-    <w:lsdException w:name="Colorful List Accent 6" w:uiPriority="72"/>
-    <w:lsdException w:name="Colorful Grid Accent 6" w:uiPriority="73"/>
-    <w:lsdException w:name="Subtle Emphasis" w:uiPriority="19" w:qFormat="1"/>
-    <w:lsdException w:name="Intense Emphasis" w:uiPriority="21" w:qFormat="1"/>
-    <w:lsdException w:name="Subtle Reference" w:uiPriority="31" w:qFormat="1"/>
-    <w:lsdException w:name="Intense Reference" w:uiPriority="32" w:qFormat="1"/>
-    <w:lsdException w:name="Book Title" w:uiPriority="33" w:qFormat="1"/>
-    <w:lsdException w:name="Bibliography" w:semiHidden="1" w:uiPriority="37" w:unhideWhenUsed="1"/>
-    <w:lsdException w:name="TOC Heading" w:semiHidden="1" w:uiPriority="39" w:unhideWhenUsed="1" w:qFormat="1"/>
-    <w:lsdException w:name="Plain Table 1" w:uiPriority="41"/>
-    <w:lsdException w:name="Plain Table 2" w:uiPriority="42"/>
-    <w:lsdException w:name="Plain Table 3" w:uiPriority="43"/>
-    <w:lsdException w:name="Plain Table 4" w:uiPriority="44"/>
-    <w:lsdException w:name="Plain Table 5" w:uiPriority="45"/>
-    <w:lsdException w:name="Grid Table Light" w:uiPriority="40"/>
-    <w:lsdException w:name="Grid Table 1 Light" w:uiPriority="46"/>
-    <w:lsdException w:name="Grid Table 2" w:uiPriority="47"/>
-    <w:lsdException w:name="Grid Table 3" w:uiPriority="48"/>
-    <w:lsdException w:name="Grid Table 4" w:uiPriority="49"/>
-    <w:lsdException w:name="Grid Table 5 Dark" w:uiPriority="50"/>
-    <w:lsdException w:name="Grid Table 6 Colorful" w:uiPriority="51"/>
-    <w:lsdException w:name="Grid Table 7 Colorful" w:uiPriority="52"/>
-    <w:lsdException w:name="Grid Table 1 Light Accent 1" w:uiPriority="46"/>
-    <w:lsdException w:name="Grid Table 2 Accent 1" w:uiPriority="47"/>
-    <w:lsdException w:name="Grid Table 3 Accent 1" w:uiPriority="48"/>
-    <w:lsdException w:name="Grid Table 4 Accent 1" w:uiPriority="49"/>
-    <w:lsdException w:name="Grid Table 5 Dark Accent 1" w:uiPriority="50"/>
-    <w:lsdException w:name="Grid Table 6 Colorful Accent 1" w:uiPriority="51"/>
-    <w:lsdException w:name="Grid Table 7 Colorful Accent 1" w:uiPriority="52"/>
-    <w:lsdException w:name="Grid Table 1 Light Accent 2" w:uiPriority="46"/>
-    <w:lsdException w:name="Grid Table 2 Accent 2" w:uiPriority="47"/>
-    <w:lsdException w:name="Grid Table 3 Accent 2" w:uiPriority="48"/>
-    <w:lsdException w:name="Grid Table 4 Accent 2" w:uiPriority="49"/>
-    <w:lsdException w:name="Grid Table 5 Dark Accent 2" w:uiPriority="50"/>
-    <w:lsdException w:name="Grid Table 6 Colorful Accent 2" w:uiPriority="51"/>
-    <w:lsdException w:name="Grid Table 7 Colorful Accent 2" w:uiPriority="52"/>
-    <w:lsdException w:name="Grid Table 1 Light Accent 3" w:uiPriority="46"/>
-    <w:lsdException w:name="Grid Table 2 Accent 3" w:uiPriority="47"/>
-    <w:lsdException w:name="Grid Table 3 Accent 3" w:uiPriority="48"/>
-    <w:lsdException w:name="Grid Table 4 Accent 3" w:uiPriority="49"/>
-    <w:lsdException w:name="Grid Table 5 Dark Accent 3" w:uiPriority="50"/>
-    <w:lsdException w:name="Grid Table 6 Colorful Accent 3" w:uiPriority="51"/>
-    <w:lsdException w:name="Grid Table 7 Colorful Accent 3" w:uiPriority="52"/>
-    <w:lsdException w:name="Grid Table 1 Light Accent 4" w:uiPriority="46"/>
-    <w:lsdException w:name="Grid Table 2 Accent 4" w:uiPriority="47"/>
-    <w:lsdException w:name="Grid Table 3 Accent 4" w:uiPriority="48"/>
-    <w:lsdException w:name="Grid Table 4 Accent 4" w:uiPriority="49"/>
-    <w:lsdException w:name="Grid Table 5 Dark Accent 4" w:uiPriority="50"/>
-    <w:lsdException w:name="Grid Table 6 Colorful Accent 4" w:uiPriority="51"/>
-    <w:lsdException w:name="Grid Table 7 Colorful Accent 4" w:uiPriority="52"/>
-    <w:lsdException w:name="Grid Table 1 Light Accent 5" w:uiPriority="46"/>
-    <w:lsdException w:name="Grid Table 2 Accent 5" w:uiPriority="47"/>
-    <w:lsdException w:name="Grid Table 3 Accent 5" w:uiPriority="48"/>
-    <w:lsdException w:name="Grid Table 4 Accent 5" w:uiPriority="49"/>
-    <w:lsdException w:name="Grid Table 5 Dark Accent 5" w:uiPriority="50"/>
-    <w:lsdException w:name="Grid Table 6 Colorful Accent 5" w:uiPriority="51"/>
-    <w:lsdException w:name="Grid Table 7 Colorful Accent 5" w:uiPriority="52"/>
-    <w:lsdException w:name="Grid Table 1 Light Accent 6" w:uiPriority="46"/>
-    <w:lsdException w:name="Grid Table 2 Accent 6" w:uiPriority="47"/>
-    <w:lsdException w:name="Grid Table 3 Accent 6" w:uiPriority="48"/>
-    <w:lsdException w:name="Grid Table 4 Accent 6" w:uiPriority="49"/>
-    <w:lsdException w:name="Grid Table 5 Dark Accent 6" w:uiPriority="50"/>
-    <w:lsdException w:name="Grid Table 6 Colorful Accent 6" w:uiPriority="51"/>
-    <w:lsdException w:name="Grid Table 7 Colorful Accent 6" w:uiPriority="52"/>
-    <w:lsdException w:name="List Table 1 Light" w:uiPriority="46"/>
-    <w:lsdException w:name="List Table 2" w:uiPriority="47"/>
-    <w:lsdException w:name="List Table 3" w:uiPriority="48"/>
-    <w:lsdException w:name="List Table 4" w:uiPriority="49"/>
-    <w:lsdException w:name="List Table 5 Dark" w:uiPriority="50"/>
-    <w:lsdException w:name="List Table 6 Colorful" w:uiPriority="51"/>
-    <w:lsdException w:name="List Table 7 Colorful" w:uiPriority="52"/>
-    <w:lsdException w:name="List Table 1 Light Accent 1" w:uiPriority="46"/>
-    <w:lsdException w:name="List Table 2 Accent 1" w:uiPriority="47"/>
-    <w:lsdException w:name="List Table 3 Accent 1" w:uiPriority="48"/>
-    <w:lsdException w:name="List Table 4 Accent 1" w:uiPriority="49"/>
-    <w:lsdException w:name="List Table 5 Dark Accent 1" w:uiPriority="50"/>
-    <w:lsdException w:name="List Table 6 Colorful Accent 1" w:uiPriority="51"/>
-    <w:lsdException w:name="List Table 7 Colorful Accent 1" w:uiPriority="52"/>
-    <w:lsdException w:name="List Table 1 Light Accent 2" w:uiPriority="46"/>
-    <w:lsdException w:name="List Table 2 Accent 2" w:uiPriority="47"/>
-    <w:lsdException w:name="List Table 3 Accent 2" w:uiPriority="48"/>
-    <w:lsdException w:name="List Table 4 Accent 2" w:uiPriority="49"/>
-    <w:lsdException w:name="List Table 5 Dark Accent 2" w:uiPriority="50"/>
-    <w:lsdException w:name="List Table 6 Colorful Accent 2" w:uiPriority="51"/>
-    <w:lsdException w:name="List Table 7 Colorful Accent 2" w:uiPriority="52"/>
-    <w:lsdException w:name="List Table 1 Light Accent 3" w:uiPriority="46"/>
-    <w:lsdException w:name="List Table 2 Accent 3" w:uiPriority="47"/>
-    <w:lsdException w:name="List Table 3 Accent 3" w:uiPriority="48"/>
-    <w:lsdException w:name="List Table 4 Accent 3" w:uiPriority="49"/>
-    <w:lsdException w:name="List Table 5 Dark Accent 3" w:uiPriority="50"/>
-    <w:lsdException w:name="List Table 6 Colorful Accent 3" w:uiPriority="51"/>
-    <w:lsdException w:name="List Table 7 Colorful Accent 3" w:uiPriority="52"/>
-    <w:lsdException w:name="List Table 1 Light Accent 4" w:uiPriority="46"/>
-    <w:lsdException w:name="List Table 2 Accent 4" w:uiPriority="47"/>
-    <w:lsdException w:name="List Table 3 Accent 4" w:uiPriority="48"/>
-    <w:lsdException w:name="List Table 4 Accent 4" w:uiPriority="49"/>
-    <w:lsdException w:name="List Table 5 Dark Accent 4" w:uiPriority="50"/>
-    <w:lsdException w:name="List Table 6 Colorful Accent 4" w:uiPriority="51"/>
-    <w:lsdException w:name="List Table 7 Colorful Accent 4" w:uiPriority="52"/>
-    <w:lsdException w:name="List Table 1 Light Accent 5" w:uiPriority="46"/>
-    <w:lsdException w:name="List Table 2 Accent 5" w:uiPriority="47"/>
-    <w:lsdException w:name="List Table 3 Accent 5" w:uiPriority="48"/>
-    <w:lsdException w:name="List Table 4 Accent 5" w:uiPriority="49"/>
-    <w:lsdException w:name="List Table 5 Dark Accent 5" w:uiPriority="50"/>
-    <w:lsdException w:name="List Table 6 Colorful Accent 5" w:uiPriority="51"/>
-    <w:lsdException w:name="List Table 7 Colorful Accent 5" w:uiPriority="52"/>
-    <w:lsdException w:name="List Table 1 Light Accent 6" w:uiPriority="46"/>
-    <w:lsdException w:name="List Table 2 Accent 6" w:uiPriority="47"/>
-    <w:lsdException w:name="List Table 3 Accent 6" w:uiPriority="48"/>
-    <w:lsdException w:name="List Table 4 Accent 6" w:uiPriority="49"/>
-    <w:lsdException w:name="List Table 5 Dark Accent 6" w:uiPriority="50"/>
-    <w:lsdException w:name="List Table 6 Colorful Accent 6" w:uiPriority="51"/>
-    <w:lsdException w:name="List Table 7 Colorful Accent 6" w:uiPriority="52"/>
+  <w:latentStyles w:defLockedState="0" w:defUIPriority="99" w:defSemiHidden="1" w:defUnhideWhenUsed="1" w:defQFormat="0" w:count="267">
+    <w:lsdException w:name="Normal" w:semiHidden="0" w:uiPriority="0" w:unhideWhenUsed="0" w:qFormat="1"/>
+    <w:lsdException w:name="heading 1" w:semiHidden="0" w:uiPriority="9" w:unhideWhenUsed="0" w:qFormat="1"/>
+    <w:lsdException w:name="heading 2" w:uiPriority="9" w:qFormat="1"/>
+    <w:lsdException w:name="heading 3" w:uiPriority="9" w:qFormat="1"/>
+    <w:lsdException w:name="heading 4" w:uiPriority="9" w:qFormat="1"/>
+    <w:lsdException w:name="heading 5" w:uiPriority="9" w:qFormat="1"/>
+    <w:lsdException w:name="heading 6" w:uiPriority="9" w:qFormat="1"/>
+    <w:lsdException w:name="heading 7" w:uiPriority="9" w:qFormat="1"/>
+    <w:lsdException w:name="heading 8" w:uiPriority="9" w:qFormat="1"/>
+    <w:lsdException w:name="heading 9" w:uiPriority="9" w:qFormat="1"/>
+    <w:lsdException w:name="toc 1" w:uiPriority="39"/>
+    <w:lsdException w:name="toc 2" w:uiPriority="39"/>
+    <w:lsdException w:name="toc 3" w:uiPriority="39"/>
+    <w:lsdException w:name="toc 4" w:uiPriority="39"/>
+    <w:lsdException w:name="toc 5" w:uiPriority="39"/>
+    <w:lsdException w:name="toc 6" w:uiPriority="39"/>
+    <w:lsdException w:name="toc 7" w:uiPriority="39"/>
+    <w:lsdException w:name="toc 8" w:uiPriority="39"/>
+    <w:lsdException w:name="toc 9" w:uiPriority="39"/>
+    <w:lsdException w:name="caption" w:uiPriority="35" w:qFormat="1"/>
+    <w:lsdException w:name="Title" w:semiHidden="0" w:uiPriority="10" w:unhideWhenUsed="0" w:qFormat="1"/>
+    <w:lsdException w:name="Default Paragraph Font" w:uiPriority="1"/>
+    <w:lsdException w:name="Subtitle" w:semiHidden="0" w:uiPriority="11" w:unhideWhenUsed="0" w:qFormat="1"/>
+    <w:lsdException w:name="Strong" w:semiHidden="0" w:uiPriority="22" w:unhideWhenUsed="0" w:qFormat="1"/>
+    <w:lsdException w:name="Emphasis" w:semiHidden="0" w:uiPriority="20" w:unhideWhenUsed="0" w:qFormat="1"/>
+    <w:lsdException w:name="Table Grid" w:semiHidden="0" w:uiPriority="59" w:unhideWhenUsed="0"/>
+    <w:lsdException w:name="Placeholder Text" w:unhideWhenUsed="0"/>
+    <w:lsdException w:name="No Spacing" w:semiHidden="0" w:uiPriority="1" w:unhideWhenUsed="0" w:qFormat="1"/>
+    <w:lsdException w:name="Light Shading" w:semiHidden="0" w:uiPriority="60" w:unhideWhenUsed="0"/>
+    <w:lsdException w:name="Light List" w:semiHidden="0" w:uiPriority="61" w:unhideWhenUsed="0"/>
+    <w:lsdException w:name="Light Grid" w:semiHidden="0" w:uiPriority="62" w:unhideWhenUsed="0"/>
+    <w:lsdException w:name="Medium Shading 1" w:semiHidden="0" w:uiPriority="63" w:unhideWhenUsed="0"/>
+    <w:lsdException w:name="Medium Shading 2" w:semiHidden="0" w:uiPriority="64" w:unhideWhenUsed="0"/>
+    <w:lsdException w:name="Medium List 1" w:semiHidden="0" w:uiPriority="65" w:unhideWhenUsed="0"/>
+    <w:lsdException w:name="Medium List 2" w:semiHidden="0" w:uiPriority="66" w:unhideWhenUsed="0"/>
+    <w:lsdException w:name="Medium Grid 1" w:semiHidden="0" w:uiPriority="67" w:unhideWhenUsed="0"/>
+    <w:lsdException w:name="Medium Grid 2" w:semiHidden="0" w:uiPriority="68" w:unhideWhenUsed="0"/>
+    <w:lsdException w:name="Medium Grid 3" w:semiHidden="0" w:uiPriority="69" w:unhideWhenUsed="0"/>
+    <w:lsdException w:name="Dark List" w:semiHidden="0" w:uiPriority="70" w:unhideWhenUsed="0"/>
+    <w:lsdException w:name="Colorful Shading" w:semiHidden="0" w:uiPriority="71" w:unhideWhenUsed="0"/>
+    <w:lsdException w:name="Colorful List" w:semiHidden="0" w:uiPriority="72" w:unhideWhenUsed="0"/>
+    <w:lsdException w:name="Colorful Grid" w:semiHidden="0" w:uiPriority="73" w:unhideWhenUsed="0"/>
+    <w:lsdException w:name="Light Shading Accent 1" w:semiHidden="0" w:uiPriority="60" w:unhideWhenUsed="0"/>
+    <w:lsdException w:name="Light List Accent 1" w:semiHidden="0" w:uiPriority="61" w:unhideWhenUsed="0"/>
+    <w:lsdException w:name="Light Grid Accent 1" w:semiHidden="0" w:uiPriority="62" w:unhideWhenUsed="0"/>
+    <w:lsdException w:name="Medium Shading 1 Accent 1" w:semiHidden="0" w:uiPriority="63" w:unhideWhenUsed="0"/>
+    <w:lsdException w:name="Medium Shading 2 Accent 1" w:semiHidden="0" w:uiPriority="64" w:unhideWhenUsed="0"/>
+    <w:lsdException w:name="Medium List 1 Accent 1" w:semiHidden="0" w:uiPriority="65" w:unhideWhenUsed="0"/>
+    <w:lsdException w:name="Revision" w:unhideWhenUsed="0"/>
+    <w:lsdException w:name="List Paragraph" w:semiHidden="0" w:uiPriority="34" w:unhideWhenUsed="0" w:qFormat="1"/>
+    <w:lsdException w:name="Quote" w:semiHidden="0" w:uiPriority="29" w:unhideWhenUsed="0" w:qFormat="1"/>
+    <w:lsdException w:name="Intense Quote" w:semiHidden="0" w:uiPriority="30" w:unhideWhenUsed="0" w:qFormat="1"/>
+    <w:lsdException w:name="Medium List 2 Accent 1" w:semiHidden="0" w:uiPriority="66" w:unhideWhenUsed="0"/>
+    <w:lsdException w:name="Medium Grid 1 Accent 1" w:semiHidden="0" w:uiPriority="67" w:unhideWhenUsed="0"/>
+    <w:lsdException w:name="Medium Grid 2 Accent 1" w:semiHidden="0" w:uiPriority="68" w:unhideWhenUsed="0"/>
+    <w:lsdException w:name="Medium Grid 3 Accent 1" w:semiHidden="0" w:uiPriority="69" w:unhideWhenUsed="0"/>
+    <w:lsdException w:name="Dark List Accent 1" w:semiHidden="0" w:uiPriority="70" w:unhideWhenUsed="0"/>
+    <w:lsdException w:name="Colorful Shading Accent 1" w:semiHidden="0" w:uiPriority="71" w:unhideWhenUsed="0"/>
+    <w:lsdException w:name="Colorful List Accent 1" w:semiHidden="0" w:uiPriority="72" w:unhideWhenUsed="0"/>
+    <w:lsdException w:name="Colorful Grid Accent 1" w:semiHidden="0" w:uiPriority="73" w:unhideWhenUsed="0"/>
+    <w:lsdException w:name="Light Shading Accent 2" w:semiHidden="0" w:uiPriority="60" w:unhideWhenUsed="0"/>
+    <w:lsdException w:name="Light List Accent 2" w:semiHidden="0" w:uiPriority="61" w:unhideWhenUsed="0"/>
+    <w:lsdException w:name="Light Grid Accent 2" w:semiHidden="0" w:uiPriority="62" w:unhideWhenUsed="0"/>
+    <w:lsdException w:name="Medium Shading 1 Accent 2" w:semiHidden="0" w:uiPriority="63" w:unhideWhenUsed="0"/>
+    <w:lsdException w:name="Medium Shading 2 Accent 2" w:semiHidden="0" w:uiPriority="64" w:unhideWhenUsed="0"/>
+    <w:lsdException w:name="Medium List 1 Accent 2" w:semiHidden="0" w:uiPriority="65" w:unhideWhenUsed="0"/>
+    <w:lsdException w:name="Medium List 2 Accent 2" w:semiHidden="0" w:uiPriority="66" w:unhideWhenUsed="0"/>
+    <w:lsdException w:name="Medium Grid 1 Accent 2" w:semiHidden="0" w:uiPriority="67" w:unhideWhenUsed="0"/>
+    <w:lsdException w:name="Medium Grid 2 Accent 2" w:semiHidden="0" w:uiPriority="68" w:unhideWhenUsed="0"/>
+    <w:lsdException w:name="Medium Grid 3 Accent 2" w:semiHidden="0" w:uiPriority="69" w:unhideWhenUsed="0"/>
+    <w:lsdException w:name="Dark List Accent 2" w:semiHidden="0" w:uiPriority="70" w:unhideWhenUsed="0"/>
+    <w:lsdException w:name="Colorful Shading Accent 2" w:semiHidden="0" w:uiPriority="71" w:unhideWhenUsed="0"/>
+    <w:lsdException w:name="Colorful List Accent 2" w:semiHidden="0" w:uiPriority="72" w:unhideWhenUsed="0"/>
+    <w:lsdException w:name="Colorful Grid Accent 2" w:semiHidden="0" w:uiPriority="73" w:unhideWhenUsed="0"/>
+    <w:lsdException w:name="Light Shading Accent 3" w:semiHidden="0" w:uiPriority="60" w:unhideWhenUsed="0"/>
+    <w:lsdException w:name="Light List Accent 3" w:semiHidden="0" w:uiPriority="61" w:unhideWhenUsed="0"/>
+    <w:lsdException w:name="Light Grid Accent 3" w:semiHidden="0" w:uiPriority="62" w:unhideWhenUsed="0"/>
+    <w:lsdException w:name="Medium Shading 1 Accent 3" w:semiHidden="0" w:uiPriority="63" w:unhideWhenUsed="0"/>
+    <w:lsdException w:name="Medium Shading 2 Accent 3" w:semiHidden="0" w:uiPriority="64" w:unhideWhenUsed="0"/>
+    <w:lsdException w:name="Medium List 1 Accent 3" w:semiHidden="0" w:uiPriority="65" w:unhideWhenUsed="0"/>
+    <w:lsdException w:name="Medium List 2 Accent 3" w:semiHidden="0" w:uiPriority="66" w:unhideWhenUsed="0"/>
+    <w:lsdException w:name="Medium Grid 1 Accent 3" w:semiHidden="0" w:uiPriority="67" w:unhideWhenUsed="0"/>
+    <w:lsdException w:name="Medium Grid 2 Accent 3" w:semiHidden="0" w:uiPriority="68" w:unhideWhenUsed="0"/>
+    <w:lsdException w:name="Medium Grid 3 Accent 3" w:semiHidden="0" w:uiPriority="69" w:unhideWhenUsed="0"/>
+    <w:lsdException w:name="Dark List Accent 3" w:semiHidden="0" w:uiPriority="70" w:unhideWhenUsed="0"/>
+    <w:lsdException w:name="Colorful Shading Accent 3" w:semiHidden="0" w:uiPriority="71" w:unhideWhenUsed="0"/>
+    <w:lsdException w:name="Colorful List Accent 3" w:semiHidden="0" w:uiPriority="72" w:unhideWhenUsed="0"/>
+    <w:lsdException w:name="Colorful Grid Accent 3" w:semiHidden="0" w:uiPriority="73" w:unhideWhenUsed="0"/>
+    <w:lsdException w:name="Light Shading Accent 4" w:semiHidden="0" w:uiPriority="60" w:unhideWhenUsed="0"/>
+    <w:lsdException w:name="Light List Accent 4" w:semiHidden="0" w:uiPriority="61" w:unhideWhenUsed="0"/>
+    <w:lsdException w:name="Light Grid Accent 4" w:semiHidden="0" w:uiPriority="62" w:unhideWhenUsed="0"/>
+    <w:lsdException w:name="Medium Shading 1 Accent 4" w:semiHidden="0" w:uiPriority="63" w:unhideWhenUsed="0"/>
+    <w:lsdException w:name="Medium Shading 2 Accent 4" w:semiHidden="0" w:uiPriority="64" w:unhideWhenUsed="0"/>
+    <w:lsdException w:name="Medium List 1 Accent 4" w:semiHidden="0" w:uiPriority="65" w:unhideWhenUsed="0"/>
+    <w:lsdException w:name="Medium List 2 Accent 4" w:semiHidden="0" w:uiPriority="66" w:unhideWhenUsed="0"/>
+    <w:lsdException w:name="Medium Grid 1 Accent 4" w:semiHidden="0" w:uiPriority="67" w:unhideWhenUsed="0"/>
+    <w:lsdException w:name="Medium Grid 2 Accent 4" w:semiHidden="0" w:uiPriority="68" w:unhideWhenUsed="0"/>
+    <w:lsdException w:name="Medium Grid 3 Accent 4" w:semiHidden="0" w:uiPriority="69" w:unhideWhenUsed="0"/>
+    <w:lsdException w:name="Dark List Accent 4" w:semiHidden="0" w:uiPriority="70" w:unhideWhenUsed="0"/>
+    <w:lsdException w:name="Colorful Shading Accent 4" w:semiHidden="0" w:uiPriority="71" w:unhideWhenUsed="0"/>
+    <w:lsdException w:name="Colorful List Accent 4" w:semiHidden="0" w:uiPriority="72" w:unhideWhenUsed="0"/>
+    <w:lsdException w:name="Colorful Grid Accent 4" w:semiHidden="0" w:uiPriority="73" w:unhideWhenUsed="0"/>
+    <w:lsdException w:name="Light Shading Accent 5" w:semiHidden="0" w:uiPriority="60" w:unhideWhenUsed="0"/>
+    <w:lsdException w:name="Light List Accent 5" w:semiHidden="0" w:uiPriority="61" w:unhideWhenUsed="0"/>
+    <w:lsdException w:name="Light Grid Accent 5" w:semiHidden="0" w:uiPriority="62" w:unhideWhenUsed="0"/>
+    <w:lsdException w:name="Medium Shading 1 Accent 5" w:semiHidden="0" w:uiPriority="63" w:unhideWhenUsed="0"/>
+    <w:lsdException w:name="Medium Shading 2 Accent 5" w:semiHidden="0" w:uiPriority="64" w:unhideWhenUsed="0"/>
+    <w:lsdException w:name="Medium List 1 Accent 5" w:semiHidden="0" w:uiPriority="65" w:unhideWhenUsed="0"/>
+    <w:lsdException w:name="Medium List 2 Accent 5" w:semiHidden="0" w:uiPriority="66" w:unhideWhenUsed="0"/>
+    <w:lsdException w:name="Medium Grid 1 Accent 5" w:semiHidden="0" w:uiPriority="67" w:unhideWhenUsed="0"/>
+    <w:lsdException w:name="Medium Grid 2 Accent 5" w:semiHidden="0" w:uiPriority="68" w:unhideWhenUsed="0"/>
+    <w:lsdException w:name="Medium Grid 3 Accent 5" w:semiHidden="0" w:uiPriority="69" w:unhideWhenUsed="0"/>
+    <w:lsdException w:name="Dark List Accent 5" w:semiHidden="0" w:uiPriority="70" w:unhideWhenUsed="0"/>
+    <w:lsdException w:name="Colorful Shading Accent 5" w:semiHidden="0" w:uiPriority="71" w:unhideWhenUsed="0"/>
+    <w:lsdException w:name="Colorful List Accent 5" w:semiHidden="0" w:uiPriority="72" w:unhideWhenUsed="0"/>
+    <w:lsdException w:name="Colorful Grid Accent 5" w:semiHidden="0" w:uiPriority="73" w:unhideWhenUsed="0"/>
+    <w:lsdException w:name="Light Shading Accent 6" w:semiHidden="0" w:uiPriority="60" w:unhideWhenUsed="0"/>
+    <w:lsdException w:name="Light List Accent 6" w:semiHidden="0" w:uiPriority="61" w:unhideWhenUsed="0"/>
+    <w:lsdException w:name="Light Grid Accent 6" w:semiHidden="0" w:uiPriority="62" w:unhideWhenUsed="0"/>
+    <w:lsdException w:name="Medium Shading 1 Accent 6" w:semiHidden="0" w:uiPriority="63" w:unhideWhenUsed="0"/>
+    <w:lsdException w:name="Medium Shading 2 Accent 6" w:semiHidden="0" w:uiPriority="64" w:unhideWhenUsed="0"/>
+    <w:lsdException w:name="Medium List 1 Accent 6" w:semiHidden="0" w:uiPriority="65" w:unhideWhenUsed="0"/>
+    <w:lsdException w:name="Medium List 2 Accent 6" w:semiHidden="0" w:uiPriority="66" w:unhideWhenUsed="0"/>
+    <w:lsdException w:name="Medium Grid 1 Accent 6" w:semiHidden="0" w:uiPriority="67" w:unhideWhenUsed="0"/>
+    <w:lsdException w:name="Medium Grid 2 Accent 6" w:semiHidden="0" w:uiPriority="68" w:unhideWhenUsed="0"/>
+    <w:lsdException w:name="Medium Grid 3 Accent 6" w:semiHidden="0" w:uiPriority="69" w:unhideWhenUsed="0"/>
+    <w:lsdException w:name="Dark List Accent 6" w:semiHidden="0" w:uiPriority="70" w:unhideWhenUsed="0"/>
+    <w:lsdException w:name="Colorful Shading Accent 6" w:semiHidden="0" w:uiPriority="71" w:unhideWhenUsed="0"/>
+    <w:lsdException w:name="Colorful List Accent 6" w:semiHidden="0" w:uiPriority="72" w:unhideWhenUsed="0"/>
+    <w:lsdException w:name="Colorful Grid Accent 6" w:semiHidden="0" w:uiPriority="73" w:unhideWhenUsed="0"/>
+    <w:lsdException w:name="Subtle Emphasis" w:semiHidden="0" w:uiPriority="19" w:unhideWhenUsed="0" w:qFormat="1"/>
+    <w:lsdException w:name="Intense Emphasis" w:semiHidden="0" w:uiPriority="21" w:unhideWhenUsed="0" w:qFormat="1"/>
+    <w:lsdException w:name="Subtle Reference" w:semiHidden="0" w:uiPriority="31" w:unhideWhenUsed="0" w:qFormat="1"/>
+    <w:lsdException w:name="Intense Reference" w:semiHidden="0" w:uiPriority="32" w:unhideWhenUsed="0" w:qFormat="1"/>
+    <w:lsdException w:name="Book Title" w:semiHidden="0" w:uiPriority="33" w:unhideWhenUsed="0" w:qFormat="1"/>
+    <w:lsdException w:name="Bibliography" w:uiPriority="37"/>
+    <w:lsdException w:name="TOC Heading" w:uiPriority="39" w:qFormat="1"/>
+  </w:latentStyles>
+  <w:style w:type="paragraph" w:default="1" w:styleId="Normal">
+    <w:name w:val="Normal"/>
+    <w:qFormat/>
+  </w:style>
+  <w:style w:type="character" w:default="1" w:styleId="DefaultParagraphFont">
+    <w:name w:val="Default Paragraph Font"/>
+    <w:uiPriority w:val="1"/>
+    <w:semiHidden/>
+    <w:unhideWhenUsed/>
+  </w:style>
+  <w:style w:type="table" w:default="1" w:styleId="TableNormal">
+    <w:name w:val="Normal Table"/>
+    <w:uiPriority w:val="99"/>
+    <w:semiHidden/>
+    <w:unhideWhenUsed/>
+    <w:tblPr>
+      <w:tblInd w:w="0" w:type="dxa"/>
+      <w:tblCellMar>
+        <w:top w:w="0" w:type="dxa"/>
+        <w:left w:w="108" w:type="dxa"/>
+        <w:bottom w:w="0" w:type="dxa"/>
+        <w:right w:w="108" w:type="dxa"/>
+      </w:tblCellMar>
+    </w:tblPr>
+  </w:style>
+  <w:style w:type="numbering" w:default="1" w:styleId="NoList">
+    <w:name w:val="No List"/>
+    <w:uiPriority w:val="99"/>
+    <w:semiHidden/>
+    <w:unhideWhenUsed/>
+  </w:style>
+  <w:style w:type="paragraph" w:styleId="Caption">
+    <w:name w:val="caption"/>
+    <w:basedOn w:val="Normal"/>
+    <w:next w:val="Normal"/>
+    <w:uiPriority w:val="35"/>
+    <w:unhideWhenUsed/>
+    <w:qFormat/>
+    <w:rsid w:val="003D667D"/>
+    <w:pPr>
+      <w:spacing w:line="240" w:lineRule="auto"/>
+    </w:pPr>
+    <w:rPr>
+      <w:b/>
+      <w:bCs/>
+      <w:color w:val="4F81BD" w:themeColor="accent1"/>
+      <w:sz w:val="18"/>
+      <w:szCs w:val="18"/>
+    </w:rPr>
+  </w:style>
+  <w:style w:type="paragraph" w:styleId="Header">
+    <w:name w:val="header"/>
+    <w:basedOn w:val="Normal"/>
+    <w:link w:val="HeaderChar"/>
+    <w:uiPriority w:val="99"/>
+    <w:unhideWhenUsed/>
+    <w:rsid w:val="00B27C1A"/>
+    <w:pPr>
+      <w:tabs>
+        <w:tab w:val="center" w:pos="4513"/>
+        <w:tab w:val="right" w:pos="9026"/>
+      </w:tabs>
+      <w:spacing w:after="0" w:line="240" w:lineRule="auto"/>
+    </w:pPr>
+  </w:style>
+  <w:style w:type="character" w:customStyle="1" w:styleId="HeaderChar">
+    <w:name w:val="Header Char"/>
+    <w:basedOn w:val="DefaultParagraphFont"/>
+    <w:link w:val="Header"/>
+    <w:uiPriority w:val="99"/>
+    <w:rsid w:val="00B27C1A"/>
+  </w:style>
+  <w:style w:type="paragraph" w:styleId="Footer">
+    <w:name w:val="footer"/>
+    <w:basedOn w:val="Normal"/>
+    <w:link w:val="FooterChar"/>
+    <w:uiPriority w:val="99"/>
+    <w:unhideWhenUsed/>
+    <w:rsid w:val="00B27C1A"/>
+    <w:pPr>
+      <w:tabs>
+        <w:tab w:val="center" w:pos="4513"/>
+        <w:tab w:val="right" w:pos="9026"/>
+      </w:tabs>
+      <w:spacing w:after="0" w:line="240" w:lineRule="auto"/>
+    </w:pPr>
+  </w:style>
+  <w:style w:type="character" w:customStyle="1" w:styleId="FooterChar">
+    <w:name w:val="Footer Char"/>
+    <w:basedOn w:val="DefaultParagraphFont"/>
+    <w:link w:val="Footer"/>
+    <w:uiPriority w:val="99"/>
+    <w:rsid w:val="00B27C1A"/>
+  </w:style>
+</w:styles>
+</file>
+
+<file path=word/stylesWithEffects.xml><?xml version="1.0" encoding="utf-8"?>
+<w:styles xmlns:wpc="http://schemas.microsoft.com/office/word/2010/wordprocessingCanvas" xmlns:mc="http://schemas.openxmlformats.org/markup-compatibility/2006" xmlns:o="urn:schemas-microsoft-com:office:office" xmlns:r="http://schemas.openxmlformats.org/officeDocument/2006/relationships" xmlns:m="http://schemas.openxmlformats.org/officeDocument/2006/math" xmlns:v="urn:schemas-microsoft-com:vml" xmlns:wp14="http://schemas.microsoft.com/office/word/2010/wordprocessingDrawing" xmlns:wp="http://schemas.openxmlformats.org/drawingml/2006/wordprocessingDrawing" xmlns:w10="urn:schemas-microsoft-com:office:word" xmlns:w="http://schemas.openxmlformats.org/wordprocessingml/2006/main" xmlns:w14="http://schemas.microsoft.com/office/word/2010/wordml" xmlns:wpg="http://schemas.microsoft.com/office/word/2010/wordprocessingGroup" xmlns:wpi="http://schemas.microsoft.com/office/word/2010/wordprocessingInk" xmlns:wne="http://schemas.microsoft.com/office/word/2006/wordml" xmlns:wps="http://schemas.microsoft.com/office/word/2010/wordprocessingShape" mc:Ignorable="w14 wp14">
+  <w:docDefaults>
+    <w:rPrDefault>
+      <w:rPr>
+        <w:rFonts w:asciiTheme="minorHAnsi" w:eastAsiaTheme="minorHAnsi" w:hAnsiTheme="minorHAnsi" w:cstheme="minorBidi"/>
+        <w:sz w:val="22"/>
+        <w:szCs w:val="22"/>
+        <w:lang w:val="en-IN" w:eastAsia="en-US" w:bidi="ar-SA"/>
+      </w:rPr>
+    </w:rPrDefault>
+    <w:pPrDefault>
+      <w:pPr>
+        <w:spacing w:after="200" w:line="276" w:lineRule="auto"/>
+      </w:pPr>
+    </w:pPrDefault>
+  </w:docDefaults>
+  <w:latentStyles w:defLockedState="0" w:defUIPriority="99" w:defSemiHidden="1" w:defUnhideWhenUsed="1" w:defQFormat="0" w:count="267">
+    <w:lsdException w:name="Normal" w:semiHidden="0" w:uiPriority="0" w:unhideWhenUsed="0" w:qFormat="1"/>
+    <w:lsdException w:name="heading 1" w:semiHidden="0" w:uiPriority="9" w:unhideWhenUsed="0" w:qFormat="1"/>
+    <w:lsdException w:name="heading 2" w:uiPriority="9" w:qFormat="1"/>
+    <w:lsdException w:name="heading 3" w:uiPriority="9" w:qFormat="1"/>
+    <w:lsdException w:name="heading 4" w:uiPriority="9" w:qFormat="1"/>
+    <w:lsdException w:name="heading 5" w:uiPriority="9" w:qFormat="1"/>
+    <w:lsdException w:name="heading 6" w:uiPriority="9" w:qFormat="1"/>
+    <w:lsdException w:name="heading 7" w:uiPriority="9" w:qFormat="1"/>
+    <w:lsdException w:name="heading 8" w:uiPriority="9" w:qFormat="1"/>
+    <w:lsdException w:name="heading 9" w:uiPriority="9" w:qFormat="1"/>
+    <w:lsdException w:name="toc 1" w:uiPriority="39"/>
+    <w:lsdException w:name="toc 2" w:uiPriority="39"/>
+    <w:lsdException w:name="toc 3" w:uiPriority="39"/>
+    <w:lsdException w:name="toc 4" w:uiPriority="39"/>
+    <w:lsdException w:name="toc 5" w:uiPriority="39"/>
+    <w:lsdException w:name="toc 6" w:uiPriority="39"/>
+    <w:lsdException w:name="toc 7" w:uiPriority="39"/>
+    <w:lsdException w:name="toc 8" w:uiPriority="39"/>
+    <w:lsdException w:name="toc 9" w:uiPriority="39"/>
+    <w:lsdException w:name="caption" w:uiPriority="35" w:qFormat="1"/>
+    <w:lsdException w:name="Title" w:semiHidden="0" w:uiPriority="10" w:unhideWhenUsed="0" w:qFormat="1"/>
+    <w:lsdException w:name="Default Paragraph Font" w:uiPriority="1"/>
+    <w:lsdException w:name="Subtitle" w:semiHidden="0" w:uiPriority="11" w:unhideWhenUsed="0" w:qFormat="1"/>
+    <w:lsdException w:name="Strong" w:semiHidden="0" w:uiPriority="22" w:unhideWhenUsed="0" w:qFormat="1"/>
+    <w:lsdException w:name="Emphasis" w:semiHidden="0" w:uiPriority="20" w:unhideWhenUsed="0" w:qFormat="1"/>
+    <w:lsdException w:name="Table Grid" w:semiHidden="0" w:uiPriority="59" w:unhideWhenUsed="0"/>
+    <w:lsdException w:name="Placeholder Text" w:unhideWhenUsed="0"/>
+    <w:lsdException w:name="No Spacing" w:semiHidden="0" w:uiPriority="1" w:unhideWhenUsed="0" w:qFormat="1"/>
+    <w:lsdException w:name="Light Shading" w:semiHidden="0" w:uiPriority="60" w:unhideWhenUsed="0"/>
+    <w:lsdException w:name="Light List" w:semiHidden="0" w:uiPriority="61" w:unhideWhenUsed="0"/>
+    <w:lsdException w:name="Light Grid" w:semiHidden="0" w:uiPriority="62" w:unhideWhenUsed="0"/>
+    <w:lsdException w:name="Medium Shading 1" w:semiHidden="0" w:uiPriority="63" w:unhideWhenUsed="0"/>
+    <w:lsdException w:name="Medium Shading 2" w:semiHidden="0" w:uiPriority="64" w:unhideWhenUsed="0"/>
+    <w:lsdException w:name="Medium List 1" w:semiHidden="0" w:uiPriority="65" w:unhideWhenUsed="0"/>
+    <w:lsdException w:name="Medium List 2" w:semiHidden="0" w:uiPriority="66" w:unhideWhenUsed="0"/>
+    <w:lsdException w:name="Medium Grid 1" w:semiHidden="0" w:uiPriority="67" w:unhideWhenUsed="0"/>
+    <w:lsdException w:name="Medium Grid 2" w:semiHidden="0" w:uiPriority="68" w:unhideWhenUsed="0"/>
+    <w:lsdException w:name="Medium Grid 3" w:semiHidden="0" w:uiPriority="69" w:unhideWhenUsed="0"/>
+    <w:lsdException w:name="Dark List" w:semiHidden="0" w:uiPriority="70" w:unhideWhenUsed="0"/>
+    <w:lsdException w:name="Colorful Shading" w:semiHidden="0" w:uiPriority="71" w:unhideWhenUsed="0"/>
+    <w:lsdException w:name="Colorful List" w:semiHidden="0" w:uiPriority="72" w:unhideWhenUsed="0"/>
+    <w:lsdException w:name="Colorful Grid" w:semiHidden="0" w:uiPriority="73" w:unhideWhenUsed="0"/>
+    <w:lsdException w:name="Light Shading Accent 1" w:semiHidden="0" w:uiPriority="60" w:unhideWhenUsed="0"/>
+    <w:lsdException w:name="Light List Accent 1" w:semiHidden="0" w:uiPriority="61" w:unhideWhenUsed="0"/>
+    <w:lsdException w:name="Light Grid Accent 1" w:semiHidden="0" w:uiPriority="62" w:unhideWhenUsed="0"/>
+    <w:lsdException w:name="Medium Shading 1 Accent 1" w:semiHidden="0" w:uiPriority="63" w:unhideWhenUsed="0"/>
+    <w:lsdException w:name="Medium Shading 2 Accent 1" w:semiHidden="0" w:uiPriority="64" w:unhideWhenUsed="0"/>
+    <w:lsdException w:name="Medium List 1 Accent 1" w:semiHidden="0" w:uiPriority="65" w:unhideWhenUsed="0"/>
+    <w:lsdException w:name="Revision" w:unhideWhenUsed="0"/>
+    <w:lsdException w:name="List Paragraph" w:semiHidden="0" w:uiPriority="34" w:unhideWhenUsed="0" w:qFormat="1"/>
+    <w:lsdException w:name="Quote" w:semiHidden="0" w:uiPriority="29" w:unhideWhenUsed="0" w:qFormat="1"/>
+    <w:lsdException w:name="Intense Quote" w:semiHidden="0" w:uiPriority="30" w:unhideWhenUsed="0" w:qFormat="1"/>
+    <w:lsdException w:name="Medium List 2 Accent 1" w:semiHidden="0" w:uiPriority="66" w:unhideWhenUsed="0"/>
+    <w:lsdException w:name="Medium Grid 1 Accent 1" w:semiHidden="0" w:uiPriority="67" w:unhideWhenUsed="0"/>
+    <w:lsdException w:name="Medium Grid 2 Accent 1" w:semiHidden="0" w:uiPriority="68" w:unhideWhenUsed="0"/>
+    <w:lsdException w:name="Medium Grid 3 Accent 1" w:semiHidden="0" w:uiPriority="69" w:unhideWhenUsed="0"/>
+    <w:lsdException w:name="Dark List Accent 1" w:semiHidden="0" w:uiPriority="70" w:unhideWhenUsed="0"/>
+    <w:lsdException w:name="Colorful Shading Accent 1" w:semiHidden="0" w:uiPriority="71" w:unhideWhenUsed="0"/>
+    <w:lsdException w:name="Colorful List Accent 1" w:semiHidden="0" w:uiPriority="72" w:unhideWhenUsed="0"/>
+    <w:lsdException w:name="Colorful Grid Accent 1" w:semiHidden="0" w:uiPriority="73" w:unhideWhenUsed="0"/>
+    <w:lsdException w:name="Light Shading Accent 2" w:semiHidden="0" w:uiPriority="60" w:unhideWhenUsed="0"/>
+    <w:lsdException w:name="Light List Accent 2" w:semiHidden="0" w:uiPriority="61" w:unhideWhenUsed="0"/>
+    <w:lsdException w:name="Light Grid Accent 2" w:semiHidden="0" w:uiPriority="62" w:unhideWhenUsed="0"/>
+    <w:lsdException w:name="Medium Shading 1 Accent 2" w:semiHidden="0" w:uiPriority="63" w:unhideWhenUsed="0"/>
+    <w:lsdException w:name="Medium Shading 2 Accent 2" w:semiHidden="0" w:uiPriority="64" w:unhideWhenUsed="0"/>
+    <w:lsdException w:name="Medium List 1 Accent 2" w:semiHidden="0" w:uiPriority="65" w:unhideWhenUsed="0"/>
+    <w:lsdException w:name="Medium List 2 Accent 2" w:semiHidden="0" w:uiPriority="66" w:unhideWhenUsed="0"/>
+    <w:lsdException w:name="Medium Grid 1 Accent 2" w:semiHidden="0" w:uiPriority="67" w:unhideWhenUsed="0"/>
+    <w:lsdException w:name="Medium Grid 2 Accent 2" w:semiHidden="0" w:uiPriority="68" w:unhideWhenUsed="0"/>
+    <w:lsdException w:name="Medium Grid 3 Accent 2" w:semiHidden="0" w:uiPriority="69" w:unhideWhenUsed="0"/>
+    <w:lsdException w:name="Dark List Accent 2" w:semiHidden="0" w:uiPriority="70" w:unhideWhenUsed="0"/>
+    <w:lsdException w:name="Colorful Shading Accent 2" w:semiHidden="0" w:uiPriority="71" w:unhideWhenUsed="0"/>
+    <w:lsdException w:name="Colorful List Accent 2" w:semiHidden="0" w:uiPriority="72" w:unhideWhenUsed="0"/>
+    <w:lsdException w:name="Colorful Grid Accent 2" w:semiHidden="0" w:uiPriority="73" w:unhideWhenUsed="0"/>
+    <w:lsdException w:name="Light Shading Accent 3" w:semiHidden="0" w:uiPriority="60" w:unhideWhenUsed="0"/>
+    <w:lsdException w:name="Light List Accent 3" w:semiHidden="0" w:uiPriority="61" w:unhideWhenUsed="0"/>
+    <w:lsdException w:name="Light Grid Accent 3" w:semiHidden="0" w:uiPriority="62" w:unhideWhenUsed="0"/>
+    <w:lsdException w:name="Medium Shading 1 Accent 3" w:semiHidden="0" w:uiPriority="63" w:unhideWhenUsed="0"/>
+    <w:lsdException w:name="Medium Shading 2 Accent 3" w:semiHidden="0" w:uiPriority="64" w:unhideWhenUsed="0"/>
+    <w:lsdException w:name="Medium List 1 Accent 3" w:semiHidden="0" w:uiPriority="65" w:unhideWhenUsed="0"/>
+    <w:lsdException w:name="Medium List 2 Accent 3" w:semiHidden="0" w:uiPriority="66" w:unhideWhenUsed="0"/>
+    <w:lsdException w:name="Medium Grid 1 Accent 3" w:semiHidden="0" w:uiPriority="67" w:unhideWhenUsed="0"/>
+    <w:lsdException w:name="Medium Grid 2 Accent 3" w:semiHidden="0" w:uiPriority="68" w:unhideWhenUsed="0"/>
+    <w:lsdException w:name="Medium Grid 3 Accent 3" w:semiHidden="0" w:uiPriority="69" w:unhideWhenUsed="0"/>
+    <w:lsdException w:name="Dark List Accent 3" w:semiHidden="0" w:uiPriority="70" w:unhideWhenUsed="0"/>
+    <w:lsdException w:name="Colorful Shading Accent 3" w:semiHidden="0" w:uiPriority="71" w:unhideWhenUsed="0"/>
+    <w:lsdException w:name="Colorful List Accent 3" w:semiHidden="0" w:uiPriority="72" w:unhideWhenUsed="0"/>
+    <w:lsdException w:name="Colorful Grid Accent 3" w:semiHidden="0" w:uiPriority="73" w:unhideWhenUsed="0"/>
+    <w:lsdException w:name="Light Shading Accent 4" w:semiHidden="0" w:uiPriority="60" w:unhideWhenUsed="0"/>
+    <w:lsdException w:name="Light List Accent 4" w:semiHidden="0" w:uiPriority="61" w:unhideWhenUsed="0"/>
+    <w:lsdException w:name="Light Grid Accent 4" w:semiHidden="0" w:uiPriority="62" w:unhideWhenUsed="0"/>
+    <w:lsdException w:name="Medium Shading 1 Accent 4" w:semiHidden="0" w:uiPriority="63" w:unhideWhenUsed="0"/>
+    <w:lsdException w:name="Medium Shading 2 Accent 4" w:semiHidden="0" w:uiPriority="64" w:unhideWhenUsed="0"/>
+    <w:lsdException w:name="Medium List 1 Accent 4" w:semiHidden="0" w:uiPriority="65" w:unhideWhenUsed="0"/>
+    <w:lsdException w:name="Medium List 2 Accent 4" w:semiHidden="0" w:uiPriority="66" w:unhideWhenUsed="0"/>
+    <w:lsdException w:name="Medium Grid 1 Accent 4" w:semiHidden="0" w:uiPriority="67" w:unhideWhenUsed="0"/>
+    <w:lsdException w:name="Medium Grid 2 Accent 4" w:semiHidden="0" w:uiPriority="68" w:unhideWhenUsed="0"/>
+    <w:lsdException w:name="Medium Grid 3 Accent 4" w:semiHidden="0" w:uiPriority="69" w:unhideWhenUsed="0"/>
+    <w:lsdException w:name="Dark List Accent 4" w:semiHidden="0" w:uiPriority="70" w:unhideWhenUsed="0"/>
+    <w:lsdException w:name="Colorful Shading Accent 4" w:semiHidden="0" w:uiPriority="71" w:unhideWhenUsed="0"/>
+    <w:lsdException w:name="Colorful List Accent 4" w:semiHidden="0" w:uiPriority="72" w:unhideWhenUsed="0"/>
+    <w:lsdException w:name="Colorful Grid Accent 4" w:semiHidden="0" w:uiPriority="73" w:unhideWhenUsed="0"/>
+    <w:lsdException w:name="Light Shading Accent 5" w:semiHidden="0" w:uiPriority="60" w:unhideWhenUsed="0"/>
+    <w:lsdException w:name="Light List Accent 5" w:semiHidden="0" w:uiPriority="61" w:unhideWhenUsed="0"/>
+    <w:lsdException w:name="Light Grid Accent 5" w:semiHidden="0" w:uiPriority="62" w:unhideWhenUsed="0"/>
+    <w:lsdException w:name="Medium Shading 1 Accent 5" w:semiHidden="0" w:uiPriority="63" w:unhideWhenUsed="0"/>
+    <w:lsdException w:name="Medium Shading 2 Accent 5" w:semiHidden="0" w:uiPriority="64" w:unhideWhenUsed="0"/>
+    <w:lsdException w:name="Medium List 1 Accent 5" w:semiHidden="0" w:uiPriority="65" w:unhideWhenUsed="0"/>
+    <w:lsdException w:name="Medium List 2 Accent 5" w:semiHidden="0" w:uiPriority="66" w:unhideWhenUsed="0"/>
+    <w:lsdException w:name="Medium Grid 1 Accent 5" w:semiHidden="0" w:uiPriority="67" w:unhideWhenUsed="0"/>
+    <w:lsdException w:name="Medium Grid 2 Accent 5" w:semiHidden="0" w:uiPriority="68" w:unhideWhenUsed="0"/>
+    <w:lsdException w:name="Medium Grid 3 Accent 5" w:semiHidden="0" w:uiPriority="69" w:unhideWhenUsed="0"/>
+    <w:lsdException w:name="Dark List Accent 5" w:semiHidden="0" w:uiPriority="70" w:unhideWhenUsed="0"/>
+    <w:lsdException w:name="Colorful Shading Accent 5" w:semiHidden="0" w:uiPriority="71" w:unhideWhenUsed="0"/>
+    <w:lsdException w:name="Colorful List Accent 5" w:semiHidden="0" w:uiPriority="72" w:unhideWhenUsed="0"/>
+    <w:lsdException w:name="Colorful Grid Accent 5" w:semiHidden="0" w:uiPriority="73" w:unhideWhenUsed="0"/>
+    <w:lsdException w:name="Light Shading Accent 6" w:semiHidden="0" w:uiPriority="60" w:unhideWhenUsed="0"/>
+    <w:lsdException w:name="Light List Accent 6" w:semiHidden="0" w:uiPriority="61" w:unhideWhenUsed="0"/>
+    <w:lsdException w:name="Light Grid Accent 6" w:semiHidden="0" w:uiPriority="62" w:unhideWhenUsed="0"/>
+    <w:lsdException w:name="Medium Shading 1 Accent 6" w:semiHidden="0" w:uiPriority="63" w:unhideWhenUsed="0"/>
+    <w:lsdException w:name="Medium Shading 2 Accent 6" w:semiHidden="0" w:uiPriority="64" w:unhideWhenUsed="0"/>
+    <w:lsdException w:name="Medium List 1 Accent 6" w:semiHidden="0" w:uiPriority="65" w:unhideWhenUsed="0"/>
+    <w:lsdException w:name="Medium List 2 Accent 6" w:semiHidden="0" w:uiPriority="66" w:unhideWhenUsed="0"/>
+    <w:lsdException w:name="Medium Grid 1 Accent 6" w:semiHidden="0" w:uiPriority="67" w:unhideWhenUsed="0"/>
+    <w:lsdException w:name="Medium Grid 2 Accent 6" w:semiHidden="0" w:uiPriority="68" w:unhideWhenUsed="0"/>
+    <w:lsdException w:name="Medium Grid 3 Accent 6" w:semiHidden="0" w:uiPriority="69" w:unhideWhenUsed="0"/>
+    <w:lsdException w:name="Dark List Accent 6" w:semiHidden="0" w:uiPriority="70" w:unhideWhenUsed="0"/>
+    <w:lsdException w:name="Colorful Shading Accent 6" w:semiHidden="0" w:uiPriority="71" w:unhideWhenUsed="0"/>
+    <w:lsdException w:name="Colorful List Accent 6" w:semiHidden="0" w:uiPriority="72" w:unhideWhenUsed="0"/>
+    <w:lsdException w:name="Colorful Grid Accent 6" w:semiHidden="0" w:uiPriority="73" w:unhideWhenUsed="0"/>
+    <w:lsdException w:name="Subtle Emphasis" w:semiHidden="0" w:uiPriority="19" w:unhideWhenUsed="0" w:qFormat="1"/>
+    <w:lsdException w:name="Intense Emphasis" w:semiHidden="0" w:uiPriority="21" w:unhideWhenUsed="0" w:qFormat="1"/>
+    <w:lsdException w:name="Subtle Reference" w:semiHidden="0" w:uiPriority="31" w:unhideWhenUsed="0" w:qFormat="1"/>
+    <w:lsdException w:name="Intense Reference" w:semiHidden="0" w:uiPriority="32" w:unhideWhenUsed="0" w:qFormat="1"/>
+    <w:lsdException w:name="Book Title" w:semiHidden="0" w:uiPriority="33" w:unhideWhenUsed="0" w:qFormat="1"/>
+    <w:lsdException w:name="Bibliography" w:uiPriority="37"/>
+    <w:lsdException w:name="TOC Heading" w:uiPriority="39" w:qFormat="1"/>
   </w:latentStyles>
   <w:style w:type="paragraph" w:default="1" w:styleId="Normal">
     <w:name w:val="Normal"/>

</xml_diff>